<commit_message>
.gitignore and CC server setup guide updated
</commit_message>
<xml_diff>
--- a/Docs/Cloud COPASI Server Setup.docx
+++ b/Docs/Cloud COPASI Server Setup.docx
@@ -8132,6 +8132,13 @@
           <w:color w:val="24292E"/>
         </w:rPr>
         <w:t xml:space="preserve">BACKGROUND DAEMON Installation </w:t>
+      </w:r>
+      <w:r>
+        <w:rPr>
+          <w:rFonts w:ascii="Segoe UI" w:hAnsi="Segoe UI" w:cs="Segoe UI"/>
+          <w:color w:val="24292E"/>
+        </w:rPr>
+        <w:t>(see the old deployment guide on github)</w:t>
       </w:r>
     </w:p>
     <w:p>

</xml_diff>

<commit_message>
css for tables updated. documentation updated for adding bosco in mac
</commit_message>
<xml_diff>
--- a/Docs/Cloud COPASI Server Setup.docx
+++ b/Docs/Cloud COPASI Server Setup.docx
@@ -1018,10 +1018,6 @@
     <w:p>
       <w:pPr>
         <w:pStyle w:val="ListParagraph"/>
-        <w:numPr>
-          <w:ilvl w:val="0"/>
-          <w:numId w:val="3"/>
-        </w:numPr>
       </w:pPr>
       <w:r>
         <w:t xml:space="preserve">pip install </w:t>
@@ -1035,10 +1031,6 @@
     <w:p>
       <w:pPr>
         <w:pStyle w:val="ListParagraph"/>
-        <w:numPr>
-          <w:ilvl w:val="0"/>
-          <w:numId w:val="3"/>
-        </w:numPr>
       </w:pPr>
       <w:r>
         <w:t xml:space="preserve">pip install boto </w:t>
@@ -1047,10 +1039,6 @@
     <w:p>
       <w:pPr>
         <w:pStyle w:val="ListParagraph"/>
-        <w:numPr>
-          <w:ilvl w:val="0"/>
-          <w:numId w:val="3"/>
-        </w:numPr>
       </w:pPr>
       <w:r>
         <w:t>pip install cycler</w:t>
@@ -1059,10 +1047,6 @@
     <w:p>
       <w:pPr>
         <w:pStyle w:val="ListParagraph"/>
-        <w:numPr>
-          <w:ilvl w:val="0"/>
-          <w:numId w:val="3"/>
-        </w:numPr>
       </w:pPr>
       <w:r>
         <w:t xml:space="preserve">pip install </w:t>
@@ -1079,10 +1063,6 @@
     <w:p>
       <w:pPr>
         <w:pStyle w:val="ListParagraph"/>
-        <w:numPr>
-          <w:ilvl w:val="0"/>
-          <w:numId w:val="3"/>
-        </w:numPr>
       </w:pPr>
       <w:r>
         <w:t xml:space="preserve">pip install </w:t>
@@ -1096,10 +1076,6 @@
     <w:p>
       <w:pPr>
         <w:pStyle w:val="ListParagraph"/>
-        <w:numPr>
-          <w:ilvl w:val="0"/>
-          <w:numId w:val="3"/>
-        </w:numPr>
       </w:pPr>
       <w:r>
         <w:t>pip install matplotlib</w:t>
@@ -1108,10 +1084,6 @@
     <w:p>
       <w:pPr>
         <w:pStyle w:val="ListParagraph"/>
-        <w:numPr>
-          <w:ilvl w:val="0"/>
-          <w:numId w:val="3"/>
-        </w:numPr>
         <w:rPr>
           <w:rFonts w:asciiTheme="minorHAnsi" w:hAnsiTheme="minorHAnsi" w:cstheme="minorBidi"/>
         </w:rPr>
@@ -1120,46 +1092,26 @@
         <w:rPr>
           <w:rFonts w:ascii="AppleSystemUIFont" w:hAnsi="AppleSystemUIFont" w:cs="AppleSystemUIFont"/>
         </w:rPr>
-        <w:t>python</w:t>
-      </w:r>
+        <w:t>python3 -m pip install psycopg2-binary</w:t>
+      </w:r>
+    </w:p>
+    <w:p>
+      <w:pPr>
+        <w:pStyle w:val="ListParagraph"/>
+        <w:rPr>
+          <w:rFonts w:asciiTheme="minorHAnsi" w:hAnsiTheme="minorHAnsi" w:cstheme="minorBidi"/>
+        </w:rPr>
+      </w:pPr>
       <w:r>
         <w:rPr>
           <w:rFonts w:ascii="AppleSystemUIFont" w:hAnsi="AppleSystemUIFont" w:cs="AppleSystemUIFont"/>
         </w:rPr>
-        <w:t>3</w:t>
-      </w:r>
-      <w:r>
-        <w:rPr>
-          <w:rFonts w:ascii="AppleSystemUIFont" w:hAnsi="AppleSystemUIFont" w:cs="AppleSystemUIFont"/>
-        </w:rPr>
-        <w:t xml:space="preserve"> -m pip install psycopg2-binary</w:t>
+        <w:t>pip install subprocess32</w:t>
       </w:r>
     </w:p>
     <w:p>
       <w:pPr>
         <w:pStyle w:val="ListParagraph"/>
-        <w:numPr>
-          <w:ilvl w:val="0"/>
-          <w:numId w:val="3"/>
-        </w:numPr>
-        <w:rPr>
-          <w:rFonts w:asciiTheme="minorHAnsi" w:hAnsiTheme="minorHAnsi" w:cstheme="minorBidi"/>
-        </w:rPr>
-      </w:pPr>
-      <w:r>
-        <w:rPr>
-          <w:rFonts w:ascii="AppleSystemUIFont" w:hAnsi="AppleSystemUIFont" w:cs="AppleSystemUIFont"/>
-        </w:rPr>
-        <w:t>pip install subprocess32</w:t>
-      </w:r>
-    </w:p>
-    <w:p>
-      <w:pPr>
-        <w:pStyle w:val="ListParagraph"/>
-        <w:numPr>
-          <w:ilvl w:val="0"/>
-          <w:numId w:val="3"/>
-        </w:numPr>
         <w:rPr>
           <w:rFonts w:asciiTheme="minorHAnsi" w:hAnsiTheme="minorHAnsi" w:cstheme="minorBidi"/>
         </w:rPr>
@@ -2966,7 +2918,10 @@
           <w:szCs w:val="23"/>
         </w:rPr>
       </w:pPr>
-      <w:r>
+    </w:p>
+    <w:p>
+      <w:pPr>
+        <w:ind w:firstLine="720"/>
         <w:rPr>
           <w:rFonts w:ascii="Calibri" w:hAnsi="Calibri" w:cs="Calibri"/>
           <w:b/>
@@ -2975,8 +2930,7 @@
           <w:sz w:val="23"/>
           <w:szCs w:val="23"/>
         </w:rPr>
-        <w:t xml:space="preserve">Downloading and installing </w:t>
-      </w:r>
+      </w:pPr>
       <w:r>
         <w:rPr>
           <w:rFonts w:ascii="Calibri" w:hAnsi="Calibri" w:cs="Calibri"/>
@@ -2986,7 +2940,143 @@
           <w:sz w:val="23"/>
           <w:szCs w:val="23"/>
         </w:rPr>
-        <w:t>COPASI</w:t>
+        <w:t>FOR MAC</w:t>
+      </w:r>
+    </w:p>
+    <w:p>
+      <w:pPr>
+        <w:ind w:firstLine="720"/>
+        <w:rPr>
+          <w:rFonts w:ascii="Calibri" w:hAnsi="Calibri" w:cs="Calibri"/>
+          <w:color w:val="0D0A0B"/>
+          <w:sz w:val="23"/>
+          <w:szCs w:val="23"/>
+        </w:rPr>
+      </w:pPr>
+      <w:proofErr w:type="spellStart"/>
+      <w:r>
+        <w:rPr>
+          <w:rFonts w:ascii="Calibri" w:hAnsi="Calibri" w:cs="Calibri"/>
+          <w:color w:val="0D0A0B"/>
+          <w:sz w:val="23"/>
+          <w:szCs w:val="23"/>
+        </w:rPr>
+        <w:t>wget</w:t>
+      </w:r>
+      <w:proofErr w:type="spellEnd"/>
+      <w:r>
+        <w:rPr>
+          <w:rFonts w:ascii="Calibri" w:hAnsi="Calibri" w:cs="Calibri"/>
+          <w:color w:val="0D0A0B"/>
+          <w:sz w:val="23"/>
+          <w:szCs w:val="23"/>
+        </w:rPr>
+        <w:t xml:space="preserve"> </w:t>
+      </w:r>
+      <w:hyperlink r:id="rId6" w:history="1">
+        <w:r>
+          <w:rPr>
+            <w:rStyle w:val="Hyperlink"/>
+            <w:rFonts w:ascii="Calibri" w:hAnsi="Calibri" w:cs="Calibri"/>
+            <w:sz w:val="23"/>
+            <w:szCs w:val="23"/>
+          </w:rPr>
+          <w:t>https://research.cs.wisc.edu/htcondor/tarball/8.9/8.9.8/release/condor-8.9.8-x86_64_MacOSX-stripped.tar.gz</w:t>
+        </w:r>
+      </w:hyperlink>
+      <w:r>
+        <w:rPr>
+          <w:rFonts w:ascii="Calibri" w:hAnsi="Calibri" w:cs="Calibri"/>
+          <w:color w:val="0D0A0B"/>
+          <w:sz w:val="23"/>
+          <w:szCs w:val="23"/>
+        </w:rPr>
+        <w:t xml:space="preserve"> </w:t>
+      </w:r>
+    </w:p>
+    <w:p>
+      <w:pPr>
+        <w:rPr>
+          <w:rFonts w:ascii="Calibri" w:hAnsi="Calibri" w:cs="Calibri"/>
+          <w:b/>
+          <w:bCs/>
+          <w:color w:val="0D0A0B"/>
+          <w:sz w:val="23"/>
+          <w:szCs w:val="23"/>
+        </w:rPr>
+      </w:pPr>
+      <w:r>
+        <w:rPr>
+          <w:rFonts w:ascii="Calibri" w:hAnsi="Calibri" w:cs="Calibri"/>
+          <w:b/>
+          <w:bCs/>
+          <w:color w:val="0D0A0B"/>
+          <w:sz w:val="23"/>
+          <w:szCs w:val="23"/>
+        </w:rPr>
+        <w:tab/>
+      </w:r>
+    </w:p>
+    <w:p>
+      <w:pPr>
+        <w:ind w:firstLine="720"/>
+        <w:rPr>
+          <w:rFonts w:ascii="Calibri" w:hAnsi="Calibri" w:cs="Calibri"/>
+          <w:color w:val="0D0A0B"/>
+          <w:sz w:val="23"/>
+          <w:szCs w:val="23"/>
+        </w:rPr>
+      </w:pPr>
+      <w:r>
+        <w:rPr>
+          <w:rFonts w:ascii="Calibri" w:hAnsi="Calibri" w:cs="Calibri"/>
+          <w:color w:val="0D0A0B"/>
+          <w:sz w:val="23"/>
+          <w:szCs w:val="23"/>
+        </w:rPr>
+        <w:t xml:space="preserve">same </w:t>
+      </w:r>
+      <w:r>
+        <w:rPr>
+          <w:rFonts w:ascii="Calibri" w:hAnsi="Calibri" w:cs="Calibri"/>
+          <w:color w:val="0D0A0B"/>
+          <w:sz w:val="23"/>
+          <w:szCs w:val="23"/>
+        </w:rPr>
+        <w:t>steps as mentioned above</w:t>
+      </w:r>
+    </w:p>
+    <w:p>
+      <w:pPr>
+        <w:rPr>
+          <w:rFonts w:ascii="Calibri" w:hAnsi="Calibri" w:cs="Calibri"/>
+          <w:color w:val="0D0A0B"/>
+          <w:sz w:val="23"/>
+          <w:szCs w:val="23"/>
+        </w:rPr>
+      </w:pPr>
+    </w:p>
+    <w:p>
+      <w:pPr>
+        <w:rPr>
+          <w:rFonts w:ascii="Calibri" w:hAnsi="Calibri" w:cs="Calibri"/>
+          <w:b/>
+          <w:bCs/>
+          <w:color w:val="0D0A0B"/>
+          <w:sz w:val="23"/>
+          <w:szCs w:val="23"/>
+        </w:rPr>
+      </w:pPr>
+      <w:r>
+        <w:rPr>
+          <w:rFonts w:ascii="Calibri" w:hAnsi="Calibri" w:cs="Calibri"/>
+          <w:b/>
+          <w:bCs/>
+          <w:color w:val="0D0A0B"/>
+          <w:sz w:val="23"/>
+          <w:szCs w:val="23"/>
+        </w:rPr>
+        <w:t>Downloading and installing COPASI</w:t>
       </w:r>
     </w:p>
     <w:p>
@@ -3664,7 +3754,7 @@
         </w:rPr>
         <w:t xml:space="preserve">git clone </w:t>
       </w:r>
-      <w:hyperlink r:id="rId6" w:history="1">
+      <w:hyperlink r:id="rId7" w:history="1">
         <w:r>
           <w:rPr>
             <w:rStyle w:val="Hyperlink"/>
@@ -3701,6 +3791,7 @@
           <w:color w:val="24292E"/>
           <w:shd w:val="clear" w:color="auto" w:fill="FFFFFF"/>
         </w:rPr>
+        <w:lastRenderedPageBreak/>
         <w:t xml:space="preserve">Copy </w:t>
       </w:r>
       <w:proofErr w:type="spellStart"/>
@@ -4026,7 +4117,6 @@
           <w:rFonts w:ascii="Segoe UI" w:hAnsi="Segoe UI" w:cs="Segoe UI"/>
           <w:color w:val="24292E"/>
         </w:rPr>
-        <w:lastRenderedPageBreak/>
         <w:t xml:space="preserve">Copy the </w:t>
       </w:r>
       <w:proofErr w:type="spellStart"/>
@@ -5384,6 +5474,7 @@
           <w:sz w:val="20"/>
           <w:szCs w:val="20"/>
         </w:rPr>
+        <w:lastRenderedPageBreak/>
         <w:t xml:space="preserve">$ </w:t>
       </w:r>
       <w:proofErr w:type="spellStart"/>
@@ -5610,7 +5701,6 @@
           <w:sz w:val="20"/>
           <w:szCs w:val="20"/>
         </w:rPr>
-        <w:lastRenderedPageBreak/>
         <w:t xml:space="preserve">$ </w:t>
       </w:r>
       <w:proofErr w:type="spellStart"/>
@@ -6797,6 +6887,7 @@
           <w:sz w:val="20"/>
           <w:szCs w:val="20"/>
         </w:rPr>
+        <w:lastRenderedPageBreak/>
         <w:t xml:space="preserve">    Alias /admin/static /home/cloudcopasi/cloud-copasi-new/cloud_copasi/web_interface/templates/static-all/admin-media/</w:t>
       </w:r>
     </w:p>
@@ -6912,7 +7003,6 @@
           <w:sz w:val="20"/>
           <w:szCs w:val="20"/>
         </w:rPr>
-        <w:lastRenderedPageBreak/>
         <w:t xml:space="preserve">        Allow from all</w:t>
       </w:r>
     </w:p>
@@ -9031,6 +9121,7 @@
   <w:style w:type="character" w:default="1" w:styleId="DefaultParagraphFont">
     <w:name w:val="Default Paragraph Font"/>
     <w:uiPriority w:val="1"/>
+    <w:semiHidden/>
     <w:unhideWhenUsed/>
   </w:style>
   <w:style w:type="table" w:default="1" w:styleId="TableNormal">
@@ -9222,6 +9313,18 @@
     <w:name w:val="pl-smi"/>
     <w:basedOn w:val="DefaultParagraphFont"/>
     <w:rsid w:val="008C0193"/>
+  </w:style>
+  <w:style w:type="character" w:styleId="FollowedHyperlink">
+    <w:name w:val="FollowedHyperlink"/>
+    <w:basedOn w:val="DefaultParagraphFont"/>
+    <w:uiPriority w:val="99"/>
+    <w:semiHidden/>
+    <w:unhideWhenUsed/>
+    <w:rsid w:val="00762281"/>
+    <w:rPr>
+      <w:color w:val="954F72" w:themeColor="followedHyperlink"/>
+      <w:u w:val="single"/>
+    </w:rPr>
   </w:style>
 </w:styles>
 </file>

</xml_diff>

<commit_message>
bosco related things updated
</commit_message>
<xml_diff>
--- a/Docs/Cloud COPASI Server Setup.docx
+++ b/Docs/Cloud COPASI Server Setup.docx
@@ -584,78 +584,11 @@
           <w:rFonts w:ascii="AppleSystemUIFont" w:hAnsi="AppleSystemUIFont" w:cs="AppleSystemUIFont"/>
         </w:rPr>
       </w:pPr>
-    </w:p>
-    <w:p>
-      <w:pPr>
-        <w:autoSpaceDE w:val="0"/>
-        <w:autoSpaceDN w:val="0"/>
-        <w:adjustRightInd w:val="0"/>
+      <w:r>
         <w:rPr>
           <w:rFonts w:ascii="AppleSystemUIFont" w:hAnsi="AppleSystemUIFont" w:cs="AppleSystemUIFont"/>
-          <w:b/>
-          <w:bCs/>
-          <w:sz w:val="28"/>
-          <w:szCs w:val="28"/>
-          <w:u w:val="single"/>
-        </w:rPr>
-      </w:pPr>
-      <w:r>
-        <w:rPr>
-          <w:rFonts w:ascii="AppleSystemUIFont" w:hAnsi="AppleSystemUIFont" w:cs="AppleSystemUIFont"/>
-          <w:b/>
-          <w:bCs/>
-          <w:sz w:val="28"/>
-          <w:szCs w:val="28"/>
-          <w:u w:val="single"/>
-        </w:rPr>
-        <w:t xml:space="preserve">Installation </w:t>
-      </w:r>
-    </w:p>
-    <w:p>
-      <w:pPr>
-        <w:autoSpaceDE w:val="0"/>
-        <w:autoSpaceDN w:val="0"/>
-        <w:adjustRightInd w:val="0"/>
-        <w:rPr>
-          <w:rFonts w:ascii="AppleSystemUIFont" w:hAnsi="AppleSystemUIFont" w:cs="AppleSystemUIFont"/>
-        </w:rPr>
-      </w:pPr>
-    </w:p>
-    <w:p>
-      <w:pPr>
-        <w:autoSpaceDE w:val="0"/>
-        <w:autoSpaceDN w:val="0"/>
-        <w:adjustRightInd w:val="0"/>
-        <w:rPr>
-          <w:rFonts w:ascii="AppleSystemUIFont" w:hAnsi="AppleSystemUIFont" w:cs="AppleSystemUIFont"/>
-          <w:b/>
-          <w:bCs/>
-        </w:rPr>
-      </w:pPr>
-      <w:r>
-        <w:rPr>
-          <w:rFonts w:ascii="AppleSystemUIFont" w:hAnsi="AppleSystemUIFont" w:cs="AppleSystemUIFont"/>
-          <w:b/>
-          <w:bCs/>
-        </w:rPr>
-        <w:t>User Setup</w:t>
-      </w:r>
-    </w:p>
-    <w:p>
-      <w:pPr>
-        <w:shd w:val="clear" w:color="auto" w:fill="FFFFFF"/>
-        <w:spacing w:after="240"/>
-        <w:rPr>
-          <w:rFonts w:ascii="Times" w:hAnsi="Times" w:cs="Segoe UI"/>
-          <w:color w:val="24292E"/>
-        </w:rPr>
-      </w:pPr>
-      <w:r>
-        <w:rPr>
-          <w:rFonts w:ascii="Times" w:hAnsi="Times" w:cs="Segoe UI"/>
-          <w:color w:val="24292E"/>
-        </w:rPr>
-        <w:t>For security reasons, Cloud-COPASI should run as its own user.</w:t>
+        </w:rPr>
+        <w:t>Pre installations</w:t>
       </w:r>
     </w:p>
     <w:p>
@@ -691,7 +624,7 @@
           <w:rFonts w:ascii="Times" w:hAnsi="Times" w:cs="Consolas"/>
           <w:color w:val="24292E"/>
         </w:rPr>
-        <w:t>adduser</w:t>
+        <w:t>sudo</w:t>
       </w:r>
       <w:proofErr w:type="spellEnd"/>
       <w:r>
@@ -699,17 +632,8 @@
           <w:rFonts w:ascii="Times" w:hAnsi="Times" w:cs="Consolas"/>
           <w:color w:val="24292E"/>
         </w:rPr>
-        <w:t xml:space="preserve"> </w:t>
-      </w:r>
-      <w:proofErr w:type="spellStart"/>
-      <w:r>
-        <w:rPr>
-          <w:rFonts w:ascii="Times" w:hAnsi="Times" w:cs="Consolas"/>
-          <w:color w:val="24292E"/>
-        </w:rPr>
-        <w:t>cloudcopasi</w:t>
-      </w:r>
-      <w:proofErr w:type="spellEnd"/>
+        <w:t xml:space="preserve"> yum update</w:t>
+      </w:r>
     </w:p>
     <w:p>
       <w:pPr>
@@ -744,7 +668,7 @@
           <w:rFonts w:ascii="Times" w:hAnsi="Times" w:cs="Consolas"/>
           <w:color w:val="24292E"/>
         </w:rPr>
-        <w:t>su</w:t>
+        <w:t>sudo</w:t>
       </w:r>
       <w:proofErr w:type="spellEnd"/>
       <w:r>
@@ -752,83 +676,8 @@
           <w:rFonts w:ascii="Times" w:hAnsi="Times" w:cs="Consolas"/>
           <w:color w:val="24292E"/>
         </w:rPr>
-        <w:t xml:space="preserve"> </w:t>
-      </w:r>
-      <w:r>
-        <w:rPr>
-          <w:rFonts w:ascii="Times" w:hAnsi="Times" w:cs="Consolas"/>
-          <w:color w:val="24292E"/>
-        </w:rPr>
-        <w:t xml:space="preserve">- </w:t>
-      </w:r>
-      <w:proofErr w:type="spellStart"/>
-      <w:r>
-        <w:rPr>
-          <w:rFonts w:ascii="Times" w:hAnsi="Times" w:cs="Consolas"/>
-          <w:color w:val="24292E"/>
-        </w:rPr>
-        <w:t>cloudcopasi</w:t>
-      </w:r>
-      <w:proofErr w:type="spellEnd"/>
-    </w:p>
-    <w:p>
-      <w:pPr>
-        <w:autoSpaceDE w:val="0"/>
-        <w:autoSpaceDN w:val="0"/>
-        <w:adjustRightInd w:val="0"/>
-        <w:rPr>
-          <w:rFonts w:ascii="AppleSystemUIFont" w:hAnsi="AppleSystemUIFont" w:cs="AppleSystemUIFont"/>
-        </w:rPr>
-      </w:pPr>
-    </w:p>
-    <w:p>
-      <w:pPr>
-        <w:autoSpaceDE w:val="0"/>
-        <w:autoSpaceDN w:val="0"/>
-        <w:adjustRightInd w:val="0"/>
-        <w:rPr>
-          <w:rFonts w:ascii="AppleSystemUIFont" w:hAnsi="AppleSystemUIFont" w:cs="AppleSystemUIFont"/>
-        </w:rPr>
-      </w:pPr>
-    </w:p>
-    <w:p>
-      <w:pPr>
-        <w:rPr>
-          <w:b/>
-          <w:bCs/>
-        </w:rPr>
-      </w:pPr>
-      <w:r>
-        <w:rPr>
-          <w:b/>
-          <w:bCs/>
-        </w:rPr>
-        <w:t>Creating a virtual environment “</w:t>
-      </w:r>
-      <w:proofErr w:type="spellStart"/>
-      <w:r>
-        <w:rPr>
-          <w:b/>
-          <w:bCs/>
-        </w:rPr>
-        <w:t>ccEnv</w:t>
-      </w:r>
-      <w:proofErr w:type="spellEnd"/>
-      <w:r>
-        <w:rPr>
-          <w:b/>
-          <w:bCs/>
-        </w:rPr>
-        <w:t>” and enabling it</w:t>
-      </w:r>
-    </w:p>
-    <w:p>
-      <w:pPr>
-        <w:rPr>
-          <w:b/>
-          <w:bCs/>
-        </w:rPr>
-      </w:pPr>
+        <w:t xml:space="preserve"> yum install yum-utils</w:t>
+      </w:r>
     </w:p>
     <w:p>
       <w:pPr>
@@ -857,38 +706,38 @@
           <w:color w:val="24292E"/>
         </w:rPr>
       </w:pPr>
+      <w:proofErr w:type="spellStart"/>
       <w:r>
         <w:rPr>
           <w:rFonts w:ascii="Times" w:hAnsi="Times" w:cs="Consolas"/>
           <w:color w:val="24292E"/>
         </w:rPr>
-        <w:t xml:space="preserve">python3 -m </w:t>
-      </w:r>
-      <w:proofErr w:type="spellStart"/>
+        <w:t>sudo</w:t>
+      </w:r>
+      <w:proofErr w:type="spellEnd"/>
       <w:r>
         <w:rPr>
           <w:rFonts w:ascii="Times" w:hAnsi="Times" w:cs="Consolas"/>
           <w:color w:val="24292E"/>
         </w:rPr>
-        <w:t>venv</w:t>
-      </w:r>
-      <w:proofErr w:type="spellEnd"/>
+        <w:t xml:space="preserve"> yum </w:t>
+      </w:r>
+      <w:proofErr w:type="spellStart"/>
       <w:r>
         <w:rPr>
           <w:rFonts w:ascii="Times" w:hAnsi="Times" w:cs="Consolas"/>
           <w:color w:val="24292E"/>
         </w:rPr>
-        <w:t xml:space="preserve"> </w:t>
-      </w:r>
-      <w:proofErr w:type="spellStart"/>
+        <w:t>groupinstall</w:t>
+      </w:r>
+      <w:proofErr w:type="spellEnd"/>
       <w:r>
         <w:rPr>
           <w:rFonts w:ascii="Times" w:hAnsi="Times" w:cs="Consolas"/>
           <w:color w:val="24292E"/>
         </w:rPr>
-        <w:t>ccEnv</w:t>
-      </w:r>
-      <w:proofErr w:type="spellEnd"/>
+        <w:t xml:space="preserve"> development</w:t>
+      </w:r>
     </w:p>
     <w:p>
       <w:pPr>
@@ -917,44 +766,37 @@
           <w:color w:val="24292E"/>
         </w:rPr>
       </w:pPr>
+      <w:proofErr w:type="spellStart"/>
       <w:r>
         <w:rPr>
           <w:rFonts w:ascii="Times" w:hAnsi="Times" w:cs="Consolas"/>
           <w:color w:val="24292E"/>
         </w:rPr>
-        <w:t xml:space="preserve">source </w:t>
-      </w:r>
-      <w:proofErr w:type="spellStart"/>
+        <w:t>sudo</w:t>
+      </w:r>
+      <w:proofErr w:type="spellEnd"/>
       <w:r>
         <w:rPr>
           <w:rFonts w:ascii="Times" w:hAnsi="Times" w:cs="Consolas"/>
           <w:color w:val="24292E"/>
         </w:rPr>
-        <w:t>ccEnv</w:t>
-      </w:r>
-      <w:proofErr w:type="spellEnd"/>
+        <w:t xml:space="preserve"> yum install </w:t>
+      </w:r>
+      <w:proofErr w:type="spellStart"/>
       <w:r>
         <w:rPr>
           <w:rFonts w:ascii="Times" w:hAnsi="Times" w:cs="Consolas"/>
           <w:color w:val="24292E"/>
         </w:rPr>
-        <w:t>/bin/activate</w:t>
-      </w:r>
-    </w:p>
-    <w:p>
-      <w:pPr>
-        <w:rPr>
-          <w:b/>
-          <w:bCs/>
-        </w:rPr>
-      </w:pPr>
-      <w:r>
-        <w:rPr>
-          <w:b/>
-          <w:bCs/>
-        </w:rPr>
-        <w:lastRenderedPageBreak/>
-        <w:t>Upgrading pip</w:t>
+        <w:t>epel</w:t>
+      </w:r>
+      <w:proofErr w:type="spellEnd"/>
+      <w:r>
+        <w:rPr>
+          <w:rFonts w:ascii="Times" w:hAnsi="Times" w:cs="Consolas"/>
+          <w:color w:val="24292E"/>
+        </w:rPr>
+        <w:t>-release</w:t>
       </w:r>
     </w:p>
     <w:p>
@@ -984,34 +826,535 @@
           <w:color w:val="24292E"/>
         </w:rPr>
       </w:pPr>
+      <w:proofErr w:type="spellStart"/>
       <w:r>
         <w:rPr>
           <w:rFonts w:ascii="Times" w:hAnsi="Times" w:cs="Consolas"/>
           <w:color w:val="24292E"/>
         </w:rPr>
-        <w:t>pip install --upgrade pip</w:t>
-      </w:r>
-    </w:p>
-    <w:p>
-      <w:pPr>
-        <w:rPr>
+        <w:t>sudo</w:t>
+      </w:r>
+      <w:proofErr w:type="spellEnd"/>
+      <w:r>
+        <w:rPr>
+          <w:rFonts w:ascii="Times" w:hAnsi="Times" w:cs="Consolas"/>
+          <w:color w:val="24292E"/>
+        </w:rPr>
+        <w:t xml:space="preserve"> yum install python-pip</w:t>
+      </w:r>
+    </w:p>
+    <w:p>
+      <w:pPr>
+        <w:shd w:val="clear" w:color="auto" w:fill="F6F8FA"/>
+        <w:tabs>
+          <w:tab w:val="left" w:pos="916"/>
+          <w:tab w:val="left" w:pos="1832"/>
+          <w:tab w:val="left" w:pos="2748"/>
+          <w:tab w:val="left" w:pos="3664"/>
+          <w:tab w:val="left" w:pos="4580"/>
+          <w:tab w:val="left" w:pos="5496"/>
+          <w:tab w:val="left" w:pos="6412"/>
+          <w:tab w:val="left" w:pos="7328"/>
+          <w:tab w:val="left" w:pos="8244"/>
+          <w:tab w:val="left" w:pos="9160"/>
+          <w:tab w:val="left" w:pos="10076"/>
+          <w:tab w:val="left" w:pos="10992"/>
+          <w:tab w:val="left" w:pos="11908"/>
+          <w:tab w:val="left" w:pos="12824"/>
+          <w:tab w:val="left" w:pos="13740"/>
+          <w:tab w:val="left" w:pos="14656"/>
+        </w:tabs>
+        <w:ind w:left="720"/>
+        <w:rPr>
+          <w:rFonts w:ascii="Times" w:hAnsi="Times" w:cs="Consolas"/>
+          <w:color w:val="24292E"/>
+        </w:rPr>
+      </w:pPr>
+      <w:proofErr w:type="spellStart"/>
+      <w:r>
+        <w:rPr>
+          <w:rFonts w:ascii="Times" w:hAnsi="Times" w:cs="Consolas"/>
+          <w:color w:val="24292E"/>
+        </w:rPr>
+        <w:t>sudo</w:t>
+      </w:r>
+      <w:proofErr w:type="spellEnd"/>
+      <w:r>
+        <w:rPr>
+          <w:rFonts w:ascii="Times" w:hAnsi="Times" w:cs="Consolas"/>
+          <w:color w:val="24292E"/>
+        </w:rPr>
+        <w:t xml:space="preserve"> yum install python36</w:t>
+      </w:r>
+    </w:p>
+    <w:p>
+      <w:pPr>
+        <w:autoSpaceDE w:val="0"/>
+        <w:autoSpaceDN w:val="0"/>
+        <w:adjustRightInd w:val="0"/>
+        <w:rPr>
+          <w:rFonts w:ascii="AppleSystemUIFont" w:hAnsi="AppleSystemUIFont" w:cs="AppleSystemUIFont"/>
+        </w:rPr>
+      </w:pPr>
+    </w:p>
+    <w:p>
+      <w:pPr>
+        <w:autoSpaceDE w:val="0"/>
+        <w:autoSpaceDN w:val="0"/>
+        <w:adjustRightInd w:val="0"/>
+        <w:rPr>
+          <w:rFonts w:ascii="AppleSystemUIFont" w:hAnsi="AppleSystemUIFont" w:cs="AppleSystemUIFont"/>
+        </w:rPr>
+      </w:pPr>
+    </w:p>
+    <w:p>
+      <w:pPr>
+        <w:autoSpaceDE w:val="0"/>
+        <w:autoSpaceDN w:val="0"/>
+        <w:adjustRightInd w:val="0"/>
+        <w:rPr>
+          <w:rFonts w:ascii="AppleSystemUIFont" w:hAnsi="AppleSystemUIFont" w:cs="AppleSystemUIFont"/>
           <w:b/>
           <w:bCs/>
-        </w:rPr>
-      </w:pPr>
-    </w:p>
-    <w:p>
-      <w:pPr>
-        <w:rPr>
+          <w:sz w:val="28"/>
+          <w:szCs w:val="28"/>
+          <w:u w:val="single"/>
+        </w:rPr>
+      </w:pPr>
+      <w:r>
+        <w:rPr>
+          <w:rFonts w:ascii="AppleSystemUIFont" w:hAnsi="AppleSystemUIFont" w:cs="AppleSystemUIFont"/>
           <w:b/>
           <w:bCs/>
-        </w:rPr>
-      </w:pPr>
-      <w:r>
-        <w:rPr>
+          <w:sz w:val="28"/>
+          <w:szCs w:val="28"/>
+          <w:u w:val="single"/>
+        </w:rPr>
+        <w:t xml:space="preserve">Installation </w:t>
+      </w:r>
+    </w:p>
+    <w:p>
+      <w:pPr>
+        <w:autoSpaceDE w:val="0"/>
+        <w:autoSpaceDN w:val="0"/>
+        <w:adjustRightInd w:val="0"/>
+        <w:rPr>
+          <w:rFonts w:ascii="AppleSystemUIFont" w:hAnsi="AppleSystemUIFont" w:cs="AppleSystemUIFont"/>
+        </w:rPr>
+      </w:pPr>
+    </w:p>
+    <w:p>
+      <w:pPr>
+        <w:autoSpaceDE w:val="0"/>
+        <w:autoSpaceDN w:val="0"/>
+        <w:adjustRightInd w:val="0"/>
+        <w:rPr>
+          <w:rFonts w:ascii="AppleSystemUIFont" w:hAnsi="AppleSystemUIFont" w:cs="AppleSystemUIFont"/>
           <w:b/>
           <w:bCs/>
         </w:rPr>
+      </w:pPr>
+      <w:r>
+        <w:rPr>
+          <w:rFonts w:ascii="AppleSystemUIFont" w:hAnsi="AppleSystemUIFont" w:cs="AppleSystemUIFont"/>
+          <w:b/>
+          <w:bCs/>
+        </w:rPr>
+        <w:t>User Setup</w:t>
+      </w:r>
+    </w:p>
+    <w:p>
+      <w:pPr>
+        <w:shd w:val="clear" w:color="auto" w:fill="FFFFFF"/>
+        <w:spacing w:after="240"/>
+        <w:rPr>
+          <w:rFonts w:ascii="Times" w:hAnsi="Times" w:cs="Segoe UI"/>
+          <w:color w:val="24292E"/>
+        </w:rPr>
+      </w:pPr>
+      <w:r>
+        <w:rPr>
+          <w:rFonts w:ascii="Times" w:hAnsi="Times" w:cs="Segoe UI"/>
+          <w:color w:val="24292E"/>
+        </w:rPr>
+        <w:t>For security reasons, Cloud-COPASI should run as its own user.</w:t>
+      </w:r>
+    </w:p>
+    <w:p>
+      <w:pPr>
+        <w:shd w:val="clear" w:color="auto" w:fill="F6F8FA"/>
+        <w:tabs>
+          <w:tab w:val="left" w:pos="916"/>
+          <w:tab w:val="left" w:pos="1832"/>
+          <w:tab w:val="left" w:pos="2748"/>
+          <w:tab w:val="left" w:pos="3664"/>
+          <w:tab w:val="left" w:pos="4580"/>
+          <w:tab w:val="left" w:pos="5496"/>
+          <w:tab w:val="left" w:pos="6412"/>
+          <w:tab w:val="left" w:pos="7328"/>
+          <w:tab w:val="left" w:pos="8244"/>
+          <w:tab w:val="left" w:pos="9160"/>
+          <w:tab w:val="left" w:pos="10076"/>
+          <w:tab w:val="left" w:pos="10992"/>
+          <w:tab w:val="left" w:pos="11908"/>
+          <w:tab w:val="left" w:pos="12824"/>
+          <w:tab w:val="left" w:pos="13740"/>
+          <w:tab w:val="left" w:pos="14656"/>
+        </w:tabs>
+        <w:ind w:left="720"/>
+        <w:rPr>
+          <w:rFonts w:ascii="Times" w:hAnsi="Times" w:cs="Consolas"/>
+          <w:color w:val="24292E"/>
+        </w:rPr>
+      </w:pPr>
+      <w:proofErr w:type="spellStart"/>
+      <w:r>
+        <w:rPr>
+          <w:rFonts w:ascii="Times" w:hAnsi="Times" w:cs="Consolas"/>
+          <w:color w:val="24292E"/>
+        </w:rPr>
+        <w:lastRenderedPageBreak/>
+        <w:t>adduser</w:t>
+      </w:r>
+      <w:proofErr w:type="spellEnd"/>
+      <w:r>
+        <w:rPr>
+          <w:rFonts w:ascii="Times" w:hAnsi="Times" w:cs="Consolas"/>
+          <w:color w:val="24292E"/>
+        </w:rPr>
+        <w:t xml:space="preserve"> </w:t>
+      </w:r>
+      <w:proofErr w:type="spellStart"/>
+      <w:r>
+        <w:rPr>
+          <w:rFonts w:ascii="Times" w:hAnsi="Times" w:cs="Consolas"/>
+          <w:color w:val="24292E"/>
+        </w:rPr>
+        <w:t>cloudcopasi</w:t>
+      </w:r>
+      <w:proofErr w:type="spellEnd"/>
+    </w:p>
+    <w:p>
+      <w:pPr>
+        <w:shd w:val="clear" w:color="auto" w:fill="F6F8FA"/>
+        <w:tabs>
+          <w:tab w:val="left" w:pos="916"/>
+          <w:tab w:val="left" w:pos="1832"/>
+          <w:tab w:val="left" w:pos="2748"/>
+          <w:tab w:val="left" w:pos="3664"/>
+          <w:tab w:val="left" w:pos="4580"/>
+          <w:tab w:val="left" w:pos="5496"/>
+          <w:tab w:val="left" w:pos="6412"/>
+          <w:tab w:val="left" w:pos="7328"/>
+          <w:tab w:val="left" w:pos="8244"/>
+          <w:tab w:val="left" w:pos="9160"/>
+          <w:tab w:val="left" w:pos="10076"/>
+          <w:tab w:val="left" w:pos="10992"/>
+          <w:tab w:val="left" w:pos="11908"/>
+          <w:tab w:val="left" w:pos="12824"/>
+          <w:tab w:val="left" w:pos="13740"/>
+          <w:tab w:val="left" w:pos="14656"/>
+        </w:tabs>
+        <w:ind w:left="720"/>
+        <w:rPr>
+          <w:rFonts w:ascii="Times" w:hAnsi="Times" w:cs="Consolas"/>
+          <w:color w:val="24292E"/>
+        </w:rPr>
+      </w:pPr>
+      <w:proofErr w:type="spellStart"/>
+      <w:r>
+        <w:rPr>
+          <w:rFonts w:ascii="Times" w:hAnsi="Times" w:cs="Consolas"/>
+          <w:color w:val="24292E"/>
+        </w:rPr>
+        <w:t>su</w:t>
+      </w:r>
+      <w:proofErr w:type="spellEnd"/>
+      <w:r>
+        <w:rPr>
+          <w:rFonts w:ascii="Times" w:hAnsi="Times" w:cs="Consolas"/>
+          <w:color w:val="24292E"/>
+        </w:rPr>
+        <w:t xml:space="preserve"> </w:t>
+      </w:r>
+      <w:r>
+        <w:rPr>
+          <w:rFonts w:ascii="Times" w:hAnsi="Times" w:cs="Consolas"/>
+          <w:color w:val="24292E"/>
+        </w:rPr>
+        <w:t xml:space="preserve">- </w:t>
+      </w:r>
+      <w:proofErr w:type="spellStart"/>
+      <w:r>
+        <w:rPr>
+          <w:rFonts w:ascii="Times" w:hAnsi="Times" w:cs="Consolas"/>
+          <w:color w:val="24292E"/>
+        </w:rPr>
+        <w:t>cloudcopasi</w:t>
+      </w:r>
+      <w:proofErr w:type="spellEnd"/>
+    </w:p>
+    <w:p>
+      <w:pPr>
+        <w:autoSpaceDE w:val="0"/>
+        <w:autoSpaceDN w:val="0"/>
+        <w:adjustRightInd w:val="0"/>
+        <w:rPr>
+          <w:rFonts w:ascii="AppleSystemUIFont" w:hAnsi="AppleSystemUIFont" w:cs="AppleSystemUIFont"/>
+        </w:rPr>
+      </w:pPr>
+    </w:p>
+    <w:p>
+      <w:pPr>
+        <w:autoSpaceDE w:val="0"/>
+        <w:autoSpaceDN w:val="0"/>
+        <w:adjustRightInd w:val="0"/>
+        <w:rPr>
+          <w:rFonts w:ascii="AppleSystemUIFont" w:hAnsi="AppleSystemUIFont" w:cs="AppleSystemUIFont"/>
+        </w:rPr>
+      </w:pPr>
+    </w:p>
+    <w:p>
+      <w:pPr>
+        <w:rPr>
+          <w:b/>
+          <w:bCs/>
+        </w:rPr>
+      </w:pPr>
+      <w:r>
+        <w:rPr>
+          <w:b/>
+          <w:bCs/>
+        </w:rPr>
+        <w:t>Creating a virtual environment “</w:t>
+      </w:r>
+      <w:proofErr w:type="spellStart"/>
+      <w:r>
+        <w:rPr>
+          <w:b/>
+          <w:bCs/>
+        </w:rPr>
+        <w:t>ve</w:t>
+      </w:r>
+      <w:r>
+        <w:rPr>
+          <w:b/>
+          <w:bCs/>
+        </w:rPr>
+        <w:t>nv</w:t>
+      </w:r>
+      <w:proofErr w:type="spellEnd"/>
+      <w:r>
+        <w:rPr>
+          <w:b/>
+          <w:bCs/>
+        </w:rPr>
+        <w:t>” and enabling it</w:t>
+      </w:r>
+    </w:p>
+    <w:p>
+      <w:pPr>
+        <w:rPr>
+          <w:b/>
+          <w:bCs/>
+        </w:rPr>
+      </w:pPr>
+    </w:p>
+    <w:p>
+      <w:pPr>
+        <w:shd w:val="clear" w:color="auto" w:fill="F6F8FA"/>
+        <w:tabs>
+          <w:tab w:val="left" w:pos="916"/>
+          <w:tab w:val="left" w:pos="1832"/>
+          <w:tab w:val="left" w:pos="2748"/>
+          <w:tab w:val="left" w:pos="3664"/>
+          <w:tab w:val="left" w:pos="4580"/>
+          <w:tab w:val="left" w:pos="5496"/>
+          <w:tab w:val="left" w:pos="6412"/>
+          <w:tab w:val="left" w:pos="7328"/>
+          <w:tab w:val="left" w:pos="8244"/>
+          <w:tab w:val="left" w:pos="9160"/>
+          <w:tab w:val="left" w:pos="10076"/>
+          <w:tab w:val="left" w:pos="10992"/>
+          <w:tab w:val="left" w:pos="11908"/>
+          <w:tab w:val="left" w:pos="12824"/>
+          <w:tab w:val="left" w:pos="13740"/>
+          <w:tab w:val="left" w:pos="14656"/>
+        </w:tabs>
+        <w:ind w:left="720"/>
+        <w:rPr>
+          <w:rFonts w:ascii="Times" w:hAnsi="Times" w:cs="Consolas"/>
+          <w:color w:val="24292E"/>
+        </w:rPr>
+      </w:pPr>
+      <w:r>
+        <w:rPr>
+          <w:rFonts w:ascii="Times" w:hAnsi="Times" w:cs="Consolas"/>
+          <w:color w:val="24292E"/>
+        </w:rPr>
+        <w:t xml:space="preserve">python3 -m </w:t>
+      </w:r>
+      <w:proofErr w:type="spellStart"/>
+      <w:r>
+        <w:rPr>
+          <w:rFonts w:ascii="Times" w:hAnsi="Times" w:cs="Consolas"/>
+          <w:color w:val="24292E"/>
+        </w:rPr>
+        <w:t>venv</w:t>
+      </w:r>
+      <w:proofErr w:type="spellEnd"/>
+      <w:r>
+        <w:rPr>
+          <w:rFonts w:ascii="Times" w:hAnsi="Times" w:cs="Consolas"/>
+          <w:color w:val="24292E"/>
+        </w:rPr>
+        <w:t xml:space="preserve"> </w:t>
+      </w:r>
+      <w:proofErr w:type="spellStart"/>
+      <w:r>
+        <w:rPr>
+          <w:rFonts w:ascii="Times" w:hAnsi="Times" w:cs="Consolas"/>
+          <w:color w:val="24292E"/>
+        </w:rPr>
+        <w:t>ve</w:t>
+      </w:r>
+      <w:r>
+        <w:rPr>
+          <w:rFonts w:ascii="Times" w:hAnsi="Times" w:cs="Consolas"/>
+          <w:color w:val="24292E"/>
+        </w:rPr>
+        <w:t>nv</w:t>
+      </w:r>
+      <w:proofErr w:type="spellEnd"/>
+    </w:p>
+    <w:p>
+      <w:pPr>
+        <w:shd w:val="clear" w:color="auto" w:fill="F6F8FA"/>
+        <w:tabs>
+          <w:tab w:val="left" w:pos="916"/>
+          <w:tab w:val="left" w:pos="1832"/>
+          <w:tab w:val="left" w:pos="2748"/>
+          <w:tab w:val="left" w:pos="3664"/>
+          <w:tab w:val="left" w:pos="4580"/>
+          <w:tab w:val="left" w:pos="5496"/>
+          <w:tab w:val="left" w:pos="6412"/>
+          <w:tab w:val="left" w:pos="7328"/>
+          <w:tab w:val="left" w:pos="8244"/>
+          <w:tab w:val="left" w:pos="9160"/>
+          <w:tab w:val="left" w:pos="10076"/>
+          <w:tab w:val="left" w:pos="10992"/>
+          <w:tab w:val="left" w:pos="11908"/>
+          <w:tab w:val="left" w:pos="12824"/>
+          <w:tab w:val="left" w:pos="13740"/>
+          <w:tab w:val="left" w:pos="14656"/>
+        </w:tabs>
+        <w:ind w:left="720"/>
+        <w:rPr>
+          <w:rFonts w:ascii="Times" w:hAnsi="Times" w:cs="Consolas"/>
+          <w:color w:val="24292E"/>
+        </w:rPr>
+      </w:pPr>
+      <w:r>
+        <w:rPr>
+          <w:rFonts w:ascii="Times" w:hAnsi="Times" w:cs="Consolas"/>
+          <w:color w:val="24292E"/>
+        </w:rPr>
+        <w:t xml:space="preserve">source </w:t>
+      </w:r>
+      <w:proofErr w:type="spellStart"/>
+      <w:r>
+        <w:rPr>
+          <w:rFonts w:ascii="Times" w:hAnsi="Times" w:cs="Consolas"/>
+          <w:color w:val="24292E"/>
+        </w:rPr>
+        <w:t>ve</w:t>
+      </w:r>
+      <w:r>
+        <w:rPr>
+          <w:rFonts w:ascii="Times" w:hAnsi="Times" w:cs="Consolas"/>
+          <w:color w:val="24292E"/>
+        </w:rPr>
+        <w:t>nv</w:t>
+      </w:r>
+      <w:proofErr w:type="spellEnd"/>
+      <w:r>
+        <w:rPr>
+          <w:rFonts w:ascii="Times" w:hAnsi="Times" w:cs="Consolas"/>
+          <w:color w:val="24292E"/>
+        </w:rPr>
+        <w:t>/bin/activate</w:t>
+      </w:r>
+    </w:p>
+    <w:p>
+      <w:pPr>
+        <w:rPr>
+          <w:b/>
+          <w:bCs/>
+        </w:rPr>
+      </w:pPr>
+      <w:r>
+        <w:rPr>
+          <w:b/>
+          <w:bCs/>
+        </w:rPr>
+        <w:t>Upgrading pip</w:t>
+      </w:r>
+    </w:p>
+    <w:p>
+      <w:pPr>
+        <w:shd w:val="clear" w:color="auto" w:fill="F6F8FA"/>
+        <w:tabs>
+          <w:tab w:val="left" w:pos="916"/>
+          <w:tab w:val="left" w:pos="1832"/>
+          <w:tab w:val="left" w:pos="2748"/>
+          <w:tab w:val="left" w:pos="3664"/>
+          <w:tab w:val="left" w:pos="4580"/>
+          <w:tab w:val="left" w:pos="5496"/>
+          <w:tab w:val="left" w:pos="6412"/>
+          <w:tab w:val="left" w:pos="7328"/>
+          <w:tab w:val="left" w:pos="8244"/>
+          <w:tab w:val="left" w:pos="9160"/>
+          <w:tab w:val="left" w:pos="10076"/>
+          <w:tab w:val="left" w:pos="10992"/>
+          <w:tab w:val="left" w:pos="11908"/>
+          <w:tab w:val="left" w:pos="12824"/>
+          <w:tab w:val="left" w:pos="13740"/>
+          <w:tab w:val="left" w:pos="14656"/>
+        </w:tabs>
+        <w:ind w:left="720"/>
+        <w:rPr>
+          <w:rFonts w:ascii="Times" w:hAnsi="Times" w:cs="Consolas"/>
+          <w:color w:val="24292E"/>
+        </w:rPr>
+      </w:pPr>
+      <w:r>
+        <w:rPr>
+          <w:rFonts w:ascii="Times" w:hAnsi="Times" w:cs="Consolas"/>
+          <w:color w:val="24292E"/>
+        </w:rPr>
+        <w:t>pip install --upgrade pip</w:t>
+      </w:r>
+    </w:p>
+    <w:p>
+      <w:pPr>
+        <w:rPr>
+          <w:b/>
+          <w:bCs/>
+        </w:rPr>
+      </w:pPr>
+    </w:p>
+    <w:p>
+      <w:pPr>
+        <w:rPr>
+          <w:b/>
+          <w:bCs/>
+        </w:rPr>
+      </w:pPr>
+      <w:r>
+        <w:rPr>
+          <w:b/>
+          <w:bCs/>
+        </w:rPr>
         <w:t>Installation of dependencies</w:t>
       </w:r>
     </w:p>
@@ -1020,7 +1363,16 @@
         <w:pStyle w:val="ListParagraph"/>
       </w:pPr>
       <w:r>
-        <w:t xml:space="preserve">pip install </w:t>
+        <w:t>p</w:t>
+      </w:r>
+      <w:r>
+        <w:t>ip</w:t>
+      </w:r>
+      <w:r>
+        <w:t>3</w:t>
+      </w:r>
+      <w:r>
+        <w:t xml:space="preserve"> install </w:t>
       </w:r>
       <w:proofErr w:type="spellStart"/>
       <w:r>
@@ -1033,7 +1385,13 @@
         <w:pStyle w:val="ListParagraph"/>
       </w:pPr>
       <w:r>
-        <w:t xml:space="preserve">pip install boto </w:t>
+        <w:t>pip</w:t>
+      </w:r>
+      <w:r>
+        <w:t>3</w:t>
+      </w:r>
+      <w:r>
+        <w:t xml:space="preserve"> install boto </w:t>
       </w:r>
     </w:p>
     <w:p>
@@ -1041,7 +1399,13 @@
         <w:pStyle w:val="ListParagraph"/>
       </w:pPr>
       <w:r>
-        <w:t>pip install cycler</w:t>
+        <w:t>pip</w:t>
+      </w:r>
+      <w:r>
+        <w:t>3</w:t>
+      </w:r>
+      <w:r>
+        <w:t xml:space="preserve"> install cycler</w:t>
       </w:r>
     </w:p>
     <w:p>
@@ -1049,7 +1413,13 @@
         <w:pStyle w:val="ListParagraph"/>
       </w:pPr>
       <w:r>
-        <w:t xml:space="preserve">pip install </w:t>
+        <w:t>pip</w:t>
+      </w:r>
+      <w:r>
+        <w:t>3</w:t>
+      </w:r>
+      <w:r>
+        <w:t xml:space="preserve"> install </w:t>
       </w:r>
       <w:proofErr w:type="spellStart"/>
       <w:r>
@@ -1065,7 +1435,13 @@
         <w:pStyle w:val="ListParagraph"/>
       </w:pPr>
       <w:r>
-        <w:t xml:space="preserve">pip install </w:t>
+        <w:t>pip</w:t>
+      </w:r>
+      <w:r>
+        <w:t>3</w:t>
+      </w:r>
+      <w:r>
+        <w:t xml:space="preserve"> install </w:t>
       </w:r>
       <w:proofErr w:type="spellStart"/>
       <w:r>
@@ -1078,7 +1454,13 @@
         <w:pStyle w:val="ListParagraph"/>
       </w:pPr>
       <w:r>
-        <w:t>pip install matplotlib</w:t>
+        <w:t>pip</w:t>
+      </w:r>
+      <w:r>
+        <w:t>3</w:t>
+      </w:r>
+      <w:r>
+        <w:t xml:space="preserve"> install matplotlib</w:t>
       </w:r>
     </w:p>
     <w:p>
@@ -1106,7 +1488,19 @@
         <w:rPr>
           <w:rFonts w:ascii="AppleSystemUIFont" w:hAnsi="AppleSystemUIFont" w:cs="AppleSystemUIFont"/>
         </w:rPr>
-        <w:t>pip install subprocess32</w:t>
+        <w:t>pip</w:t>
+      </w:r>
+      <w:r>
+        <w:rPr>
+          <w:rFonts w:ascii="AppleSystemUIFont" w:hAnsi="AppleSystemUIFont" w:cs="AppleSystemUIFont"/>
+        </w:rPr>
+        <w:t>3</w:t>
+      </w:r>
+      <w:r>
+        <w:rPr>
+          <w:rFonts w:ascii="AppleSystemUIFont" w:hAnsi="AppleSystemUIFont" w:cs="AppleSystemUIFont"/>
+        </w:rPr>
+        <w:t xml:space="preserve"> install subprocess32</w:t>
       </w:r>
     </w:p>
     <w:p>
@@ -1120,7 +1514,19 @@
         <w:rPr>
           <w:rFonts w:ascii="AppleSystemUIFont" w:hAnsi="AppleSystemUIFont" w:cs="AppleSystemUIFont"/>
         </w:rPr>
-        <w:t>pip install typing</w:t>
+        <w:t>pip</w:t>
+      </w:r>
+      <w:r>
+        <w:rPr>
+          <w:rFonts w:ascii="AppleSystemUIFont" w:hAnsi="AppleSystemUIFont" w:cs="AppleSystemUIFont"/>
+        </w:rPr>
+        <w:t>3</w:t>
+      </w:r>
+      <w:r>
+        <w:rPr>
+          <w:rFonts w:ascii="AppleSystemUIFont" w:hAnsi="AppleSystemUIFont" w:cs="AppleSystemUIFont"/>
+        </w:rPr>
+        <w:t xml:space="preserve"> install typing</w:t>
       </w:r>
     </w:p>
     <w:p/>
@@ -1934,6 +2340,7 @@
           <w:rFonts w:ascii="Consolas" w:hAnsi="Consolas" w:cs="Consolas"/>
           <w:color w:val="6A737D"/>
         </w:rPr>
+        <w:lastRenderedPageBreak/>
         <w:t xml:space="preserve">ALTER ROLE </w:t>
       </w:r>
       <w:proofErr w:type="spellStart"/>
@@ -2242,7 +2649,6 @@
           <w:sz w:val="23"/>
           <w:szCs w:val="23"/>
         </w:rPr>
-        <w:lastRenderedPageBreak/>
         <w:t>Downloading and installing HT Condor</w:t>
       </w:r>
     </w:p>
@@ -3791,7 +4197,6 @@
           <w:color w:val="24292E"/>
           <w:shd w:val="clear" w:color="auto" w:fill="FFFFFF"/>
         </w:rPr>
-        <w:lastRenderedPageBreak/>
         <w:t xml:space="preserve">Copy </w:t>
       </w:r>
       <w:proofErr w:type="spellStart"/>
@@ -4856,7 +5261,7 @@
           <w:sz w:val="20"/>
           <w:szCs w:val="20"/>
         </w:rPr>
-        <w:t>-new/</w:t>
+        <w:t>/</w:t>
       </w:r>
     </w:p>
     <w:p>
@@ -5013,7 +5418,7 @@
           <w:rFonts w:ascii="Segoe UI" w:hAnsi="Segoe UI" w:cs="Segoe UI"/>
           <w:color w:val="24292E"/>
         </w:rPr>
-        <w:t>-new/</w:t>
+        <w:t>/</w:t>
       </w:r>
       <w:proofErr w:type="spellStart"/>
       <w:r>
@@ -5474,7 +5879,6 @@
           <w:sz w:val="20"/>
           <w:szCs w:val="20"/>
         </w:rPr>
-        <w:lastRenderedPageBreak/>
         <w:t xml:space="preserve">$ </w:t>
       </w:r>
       <w:proofErr w:type="spellStart"/>
@@ -5589,12 +5993,22 @@
         </w:tabs>
         <w:spacing w:after="300"/>
         <w:rPr>
+          <w:rFonts w:ascii="Monaco" w:eastAsiaTheme="minorHAnsi" w:hAnsi="Monaco" w:cs="AppleSystemUIFont"/>
+          <w:sz w:val="18"/>
+          <w:szCs w:val="16"/>
+        </w:rPr>
+      </w:pPr>
+      <w:r>
+        <w:rPr>
           <w:rFonts w:ascii="Monaco" w:hAnsi="Monaco" w:cs="Courier New"/>
           <w:color w:val="333333"/>
           <w:sz w:val="20"/>
           <w:szCs w:val="20"/>
         </w:rPr>
-      </w:pPr>
+        <w:t xml:space="preserve">$ </w:t>
+      </w:r>
+      <w:proofErr w:type="spellStart"/>
+      <w:proofErr w:type="gramStart"/>
       <w:r>
         <w:rPr>
           <w:rFonts w:ascii="Monaco" w:hAnsi="Monaco" w:cs="Courier New"/>
@@ -5602,10 +6016,9 @@
           <w:sz w:val="20"/>
           <w:szCs w:val="20"/>
         </w:rPr>
-        <w:t xml:space="preserve">$ </w:t>
-      </w:r>
-      <w:proofErr w:type="spellStart"/>
-      <w:proofErr w:type="gramStart"/>
+        <w:t>sudo</w:t>
+      </w:r>
+      <w:proofErr w:type="spellEnd"/>
       <w:r>
         <w:rPr>
           <w:rFonts w:ascii="Monaco" w:hAnsi="Monaco" w:cs="Courier New"/>
@@ -5613,9 +6026,8 @@
           <w:sz w:val="20"/>
           <w:szCs w:val="20"/>
         </w:rPr>
-        <w:t>sudo</w:t>
-      </w:r>
-      <w:proofErr w:type="spellEnd"/>
+        <w:t xml:space="preserve"> </w:t>
+      </w:r>
       <w:r>
         <w:rPr>
           <w:rFonts w:ascii="Monaco" w:hAnsi="Monaco" w:cs="Courier New"/>
@@ -5623,8 +6035,9 @@
           <w:sz w:val="20"/>
           <w:szCs w:val="20"/>
         </w:rPr>
-        <w:t xml:space="preserve"> </w:t>
-      </w:r>
+        <w:t>.</w:t>
+      </w:r>
+      <w:proofErr w:type="gramEnd"/>
       <w:r>
         <w:rPr>
           <w:rFonts w:ascii="Monaco" w:hAnsi="Monaco" w:cs="Courier New"/>
@@ -5632,37 +6045,101 @@
           <w:sz w:val="20"/>
           <w:szCs w:val="20"/>
         </w:rPr>
-        <w:t>.</w:t>
-      </w:r>
-      <w:proofErr w:type="gramEnd"/>
-      <w:r>
-        <w:rPr>
-          <w:rFonts w:ascii="Monaco" w:hAnsi="Monaco" w:cs="Courier New"/>
-          <w:color w:val="333333"/>
-          <w:sz w:val="20"/>
-          <w:szCs w:val="20"/>
-        </w:rPr>
-        <w:t>/configure --with-python=/</w:t>
-      </w:r>
-      <w:proofErr w:type="spellStart"/>
-      <w:r>
-        <w:rPr>
-          <w:rFonts w:ascii="Monaco" w:hAnsi="Monaco" w:cs="Courier New"/>
-          <w:color w:val="333333"/>
-          <w:sz w:val="20"/>
-          <w:szCs w:val="20"/>
+        <w:t xml:space="preserve">/configure </w:t>
+      </w:r>
+      <w:r>
+        <w:rPr>
+          <w:rFonts w:ascii="Monaco" w:eastAsiaTheme="minorHAnsi" w:hAnsi="Monaco" w:cs="AppleSystemUIFont"/>
+          <w:sz w:val="18"/>
+          <w:szCs w:val="16"/>
+        </w:rPr>
+        <w:t>--with-</w:t>
+      </w:r>
+      <w:proofErr w:type="spellStart"/>
+      <w:r>
+        <w:rPr>
+          <w:rFonts w:ascii="Monaco" w:eastAsiaTheme="minorHAnsi" w:hAnsi="Monaco" w:cs="AppleSystemUIFont"/>
+          <w:sz w:val="18"/>
+          <w:szCs w:val="16"/>
+        </w:rPr>
+        <w:t>apxs</w:t>
+      </w:r>
+      <w:proofErr w:type="spellEnd"/>
+      <w:r>
+        <w:rPr>
+          <w:rFonts w:ascii="Monaco" w:eastAsiaTheme="minorHAnsi" w:hAnsi="Monaco" w:cs="AppleSystemUIFont"/>
+          <w:sz w:val="18"/>
+          <w:szCs w:val="16"/>
+        </w:rPr>
+        <w:t>=/bin/</w:t>
+      </w:r>
+      <w:proofErr w:type="spellStart"/>
+      <w:r>
+        <w:rPr>
+          <w:rFonts w:ascii="Monaco" w:eastAsiaTheme="minorHAnsi" w:hAnsi="Monaco" w:cs="AppleSystemUIFont"/>
+          <w:sz w:val="18"/>
+          <w:szCs w:val="16"/>
+        </w:rPr>
+        <w:t>apxs</w:t>
+      </w:r>
+      <w:proofErr w:type="spellEnd"/>
+      <w:r>
+        <w:rPr>
+          <w:rFonts w:ascii="Monaco" w:eastAsiaTheme="minorHAnsi" w:hAnsi="Monaco" w:cs="AppleSystemUIFont"/>
+          <w:sz w:val="18"/>
+          <w:szCs w:val="16"/>
+        </w:rPr>
+        <w:t xml:space="preserve"> </w:t>
+      </w:r>
+      <w:r>
+        <w:rPr>
+          <w:rFonts w:ascii="Monaco" w:eastAsiaTheme="minorHAnsi" w:hAnsi="Monaco" w:cs="AppleSystemUIFont"/>
+          <w:sz w:val="18"/>
+          <w:szCs w:val="16"/>
+        </w:rPr>
+        <w:t>--</w:t>
+      </w:r>
+      <w:r>
+        <w:rPr>
+          <w:rFonts w:ascii="Monaco" w:eastAsiaTheme="minorHAnsi" w:hAnsi="Monaco" w:cs="AppleSystemUIFont"/>
+          <w:sz w:val="18"/>
+          <w:szCs w:val="16"/>
+        </w:rPr>
+        <w:t>with</w:t>
+      </w:r>
+      <w:r>
+        <w:rPr>
+          <w:rFonts w:ascii="Monaco" w:eastAsiaTheme="minorHAnsi" w:hAnsi="Monaco" w:cs="AppleSystemUIFont"/>
+          <w:sz w:val="18"/>
+          <w:szCs w:val="16"/>
+        </w:rPr>
+        <w:t>-</w:t>
+      </w:r>
+      <w:r>
+        <w:rPr>
+          <w:rFonts w:ascii="Monaco" w:eastAsiaTheme="minorHAnsi" w:hAnsi="Monaco" w:cs="AppleSystemUIFont"/>
+          <w:sz w:val="18"/>
+          <w:szCs w:val="16"/>
+        </w:rPr>
+        <w:t>python=/</w:t>
+      </w:r>
+      <w:proofErr w:type="spellStart"/>
+      <w:r>
+        <w:rPr>
+          <w:rFonts w:ascii="Monaco" w:eastAsiaTheme="minorHAnsi" w:hAnsi="Monaco" w:cs="AppleSystemUIFont"/>
+          <w:sz w:val="18"/>
+          <w:szCs w:val="16"/>
         </w:rPr>
         <w:t>usr</w:t>
       </w:r>
       <w:proofErr w:type="spellEnd"/>
       <w:r>
         <w:rPr>
-          <w:rFonts w:ascii="Monaco" w:hAnsi="Monaco" w:cs="Courier New"/>
-          <w:color w:val="333333"/>
-          <w:sz w:val="20"/>
-          <w:szCs w:val="20"/>
-        </w:rPr>
-        <w:t>/bin/python3.6</w:t>
+          <w:rFonts w:ascii="Monaco" w:eastAsiaTheme="minorHAnsi" w:hAnsi="Monaco" w:cs="AppleSystemUIFont"/>
+          <w:sz w:val="18"/>
+          <w:szCs w:val="16"/>
+        </w:rPr>
+        <w:t>/local/bin/python3.8</w:t>
       </w:r>
     </w:p>
     <w:p>
@@ -5696,61 +6173,63 @@
       </w:pPr>
       <w:r>
         <w:rPr>
-          <w:rFonts w:ascii="Monaco" w:hAnsi="Monaco" w:cs="Courier New"/>
-          <w:color w:val="333333"/>
-          <w:sz w:val="20"/>
-          <w:szCs w:val="20"/>
-        </w:rPr>
-        <w:t xml:space="preserve">$ </w:t>
-      </w:r>
-      <w:proofErr w:type="spellStart"/>
-      <w:r>
-        <w:rPr>
-          <w:rFonts w:ascii="Monaco" w:hAnsi="Monaco" w:cs="Courier New"/>
-          <w:color w:val="333333"/>
-          <w:sz w:val="20"/>
-          <w:szCs w:val="20"/>
-        </w:rPr>
-        <w:t>sudo</w:t>
-      </w:r>
-      <w:proofErr w:type="spellEnd"/>
-      <w:r>
-        <w:rPr>
-          <w:rFonts w:ascii="Monaco" w:hAnsi="Monaco" w:cs="Courier New"/>
-          <w:color w:val="333333"/>
-          <w:sz w:val="20"/>
-          <w:szCs w:val="20"/>
+          <w:rFonts w:ascii="Monaco" w:eastAsiaTheme="minorHAnsi" w:hAnsi="Monaco" w:cs="AppleSystemUIFont"/>
+          <w:sz w:val="18"/>
+          <w:szCs w:val="16"/>
+        </w:rPr>
+        <w:t>#</w:t>
+      </w:r>
+      <w:r>
+        <w:rPr>
+          <w:rFonts w:ascii="Monaco" w:eastAsiaTheme="minorHAnsi" w:hAnsi="Monaco" w:cs="AppleSystemUIFont"/>
+          <w:sz w:val="18"/>
+          <w:szCs w:val="16"/>
         </w:rPr>
         <w:t xml:space="preserve"> </w:t>
       </w:r>
       <w:r>
         <w:rPr>
-          <w:rFonts w:ascii="Monaco" w:hAnsi="Monaco" w:cs="Courier New"/>
-          <w:color w:val="333333"/>
-          <w:sz w:val="20"/>
-          <w:szCs w:val="20"/>
-        </w:rPr>
-        <w:t>LD_RUN_PATH=/</w:t>
-      </w:r>
-      <w:proofErr w:type="spellStart"/>
-      <w:r>
-        <w:rPr>
-          <w:rFonts w:ascii="Monaco" w:hAnsi="Monaco" w:cs="Courier New"/>
-          <w:color w:val="333333"/>
-          <w:sz w:val="20"/>
-          <w:szCs w:val="20"/>
-        </w:rPr>
-        <w:t>usr</w:t>
-      </w:r>
-      <w:proofErr w:type="spellEnd"/>
-      <w:r>
-        <w:rPr>
-          <w:rFonts w:ascii="Monaco" w:hAnsi="Monaco" w:cs="Courier New"/>
-          <w:color w:val="333333"/>
-          <w:sz w:val="20"/>
-          <w:szCs w:val="20"/>
-        </w:rPr>
-        <w:t>/local/lib make</w:t>
+          <w:rFonts w:ascii="Monaco" w:eastAsiaTheme="minorHAnsi" w:hAnsi="Monaco" w:cs="AppleSystemUIFont"/>
+          <w:sz w:val="18"/>
+          <w:szCs w:val="16"/>
+        </w:rPr>
+        <w:t xml:space="preserve">where path to </w:t>
+      </w:r>
+      <w:proofErr w:type="spellStart"/>
+      <w:r>
+        <w:rPr>
+          <w:rFonts w:ascii="Monaco" w:eastAsiaTheme="minorHAnsi" w:hAnsi="Monaco" w:cs="AppleSystemUIFont"/>
+          <w:sz w:val="18"/>
+          <w:szCs w:val="16"/>
+        </w:rPr>
+        <w:t>apxs</w:t>
+      </w:r>
+      <w:proofErr w:type="spellEnd"/>
+      <w:r>
+        <w:rPr>
+          <w:rFonts w:ascii="Monaco" w:eastAsiaTheme="minorHAnsi" w:hAnsi="Monaco" w:cs="AppleSystemUIFont"/>
+          <w:sz w:val="18"/>
+          <w:szCs w:val="16"/>
+        </w:rPr>
+        <w:t xml:space="preserve"> and python3.8 can be determined using “which </w:t>
+      </w:r>
+      <w:proofErr w:type="spellStart"/>
+      <w:r>
+        <w:rPr>
+          <w:rFonts w:ascii="Monaco" w:eastAsiaTheme="minorHAnsi" w:hAnsi="Monaco" w:cs="AppleSystemUIFont"/>
+          <w:sz w:val="18"/>
+          <w:szCs w:val="16"/>
+        </w:rPr>
+        <w:t>apxs</w:t>
+      </w:r>
+      <w:proofErr w:type="spellEnd"/>
+      <w:r>
+        <w:rPr>
+          <w:rFonts w:ascii="Monaco" w:eastAsiaTheme="minorHAnsi" w:hAnsi="Monaco" w:cs="AppleSystemUIFont"/>
+          <w:sz w:val="18"/>
+          <w:szCs w:val="16"/>
+        </w:rPr>
+        <w:t>” and “which #python3.8” respectively</w:t>
       </w:r>
     </w:p>
     <w:p>
@@ -5809,89 +6288,37 @@
           <w:sz w:val="20"/>
           <w:szCs w:val="20"/>
         </w:rPr>
-        <w:t xml:space="preserve"> make install</w:t>
-      </w:r>
-    </w:p>
-    <w:p>
-      <w:pPr>
-        <w:shd w:val="clear" w:color="auto" w:fill="F6F8FA"/>
-        <w:tabs>
-          <w:tab w:val="left" w:pos="916"/>
-          <w:tab w:val="left" w:pos="1832"/>
-          <w:tab w:val="left" w:pos="2748"/>
-          <w:tab w:val="left" w:pos="3664"/>
-          <w:tab w:val="left" w:pos="4580"/>
-          <w:tab w:val="left" w:pos="5496"/>
-          <w:tab w:val="left" w:pos="6412"/>
-          <w:tab w:val="left" w:pos="7328"/>
-          <w:tab w:val="left" w:pos="8244"/>
-          <w:tab w:val="left" w:pos="9160"/>
-          <w:tab w:val="left" w:pos="10076"/>
-          <w:tab w:val="left" w:pos="10992"/>
-          <w:tab w:val="left" w:pos="11908"/>
-          <w:tab w:val="left" w:pos="12824"/>
-          <w:tab w:val="left" w:pos="13740"/>
-          <w:tab w:val="left" w:pos="14656"/>
-        </w:tabs>
-        <w:rPr>
-          <w:rFonts w:ascii="Consolas" w:hAnsi="Consolas" w:cs="Consolas"/>
-          <w:color w:val="24292E"/>
-          <w:sz w:val="20"/>
-          <w:szCs w:val="20"/>
-        </w:rPr>
-      </w:pPr>
-    </w:p>
-    <w:p>
-      <w:pPr>
-        <w:rPr>
-          <w:rFonts w:ascii="Calibri" w:hAnsi="Calibri" w:cs="Calibri"/>
-          <w:color w:val="0D0A0B"/>
-          <w:sz w:val="23"/>
-          <w:szCs w:val="23"/>
-        </w:rPr>
-      </w:pPr>
-    </w:p>
-    <w:p>
-      <w:pPr>
-        <w:shd w:val="clear" w:color="auto" w:fill="FFFFFF"/>
-        <w:spacing w:after="300"/>
-        <w:rPr>
-          <w:rFonts w:ascii="Arial" w:hAnsi="Arial" w:cs="Arial"/>
+        <w:t xml:space="preserve"> </w:t>
+      </w:r>
+      <w:r>
+        <w:rPr>
+          <w:rFonts w:ascii="Monaco" w:hAnsi="Monaco" w:cs="Courier New"/>
           <w:color w:val="333333"/>
-        </w:rPr>
-      </w:pPr>
-      <w:r>
-        <w:rPr>
-          <w:rFonts w:ascii="Arial" w:hAnsi="Arial" w:cs="Arial"/>
+          <w:sz w:val="20"/>
+          <w:szCs w:val="20"/>
+        </w:rPr>
+        <w:t>LD_RUN_PATH=/</w:t>
+      </w:r>
+      <w:proofErr w:type="spellStart"/>
+      <w:r>
+        <w:rPr>
+          <w:rFonts w:ascii="Monaco" w:hAnsi="Monaco" w:cs="Courier New"/>
           <w:color w:val="333333"/>
-        </w:rPr>
-        <w:t>Add a new entry to /</w:t>
-      </w:r>
-      <w:proofErr w:type="spellStart"/>
-      <w:r>
-        <w:rPr>
-          <w:rFonts w:ascii="Arial" w:hAnsi="Arial" w:cs="Arial"/>
+          <w:sz w:val="20"/>
+          <w:szCs w:val="20"/>
+        </w:rPr>
+        <w:t>usr</w:t>
+      </w:r>
+      <w:proofErr w:type="spellEnd"/>
+      <w:r>
+        <w:rPr>
+          <w:rFonts w:ascii="Monaco" w:hAnsi="Monaco" w:cs="Courier New"/>
           <w:color w:val="333333"/>
-        </w:rPr>
-        <w:t>etc</w:t>
-      </w:r>
-      <w:proofErr w:type="spellEnd"/>
-      <w:r>
-        <w:rPr>
-          <w:rFonts w:ascii="Arial" w:hAnsi="Arial" w:cs="Arial"/>
-          <w:color w:val="333333"/>
-        </w:rPr>
-        <w:t>/</w:t>
-      </w:r>
-      <w:proofErr w:type="spellStart"/>
-      <w:r>
-        <w:rPr>
-          <w:rFonts w:ascii="Arial" w:hAnsi="Arial" w:cs="Arial"/>
-          <w:color w:val="333333"/>
-        </w:rPr>
-        <w:t>ld.so.conf</w:t>
-      </w:r>
-      <w:proofErr w:type="spellEnd"/>
+          <w:sz w:val="20"/>
+          <w:szCs w:val="20"/>
+        </w:rPr>
+        <w:t>/local/lib make</w:t>
+      </w:r>
     </w:p>
     <w:p>
       <w:pPr>
@@ -5963,6 +6390,87 @@
     </w:p>
     <w:p>
       <w:pPr>
+        <w:shd w:val="clear" w:color="auto" w:fill="F6F8FA"/>
+        <w:tabs>
+          <w:tab w:val="left" w:pos="916"/>
+          <w:tab w:val="left" w:pos="1832"/>
+          <w:tab w:val="left" w:pos="2748"/>
+          <w:tab w:val="left" w:pos="3664"/>
+          <w:tab w:val="left" w:pos="4580"/>
+          <w:tab w:val="left" w:pos="5496"/>
+          <w:tab w:val="left" w:pos="6412"/>
+          <w:tab w:val="left" w:pos="7328"/>
+          <w:tab w:val="left" w:pos="8244"/>
+          <w:tab w:val="left" w:pos="9160"/>
+          <w:tab w:val="left" w:pos="10076"/>
+          <w:tab w:val="left" w:pos="10992"/>
+          <w:tab w:val="left" w:pos="11908"/>
+          <w:tab w:val="left" w:pos="12824"/>
+          <w:tab w:val="left" w:pos="13740"/>
+          <w:tab w:val="left" w:pos="14656"/>
+        </w:tabs>
+        <w:rPr>
+          <w:rFonts w:ascii="Consolas" w:hAnsi="Consolas" w:cs="Consolas"/>
+          <w:color w:val="24292E"/>
+          <w:sz w:val="20"/>
+          <w:szCs w:val="20"/>
+        </w:rPr>
+      </w:pPr>
+    </w:p>
+    <w:p>
+      <w:pPr>
+        <w:rPr>
+          <w:rFonts w:ascii="Calibri" w:hAnsi="Calibri" w:cs="Calibri"/>
+          <w:color w:val="0D0A0B"/>
+          <w:sz w:val="23"/>
+          <w:szCs w:val="23"/>
+        </w:rPr>
+      </w:pPr>
+    </w:p>
+    <w:p>
+      <w:pPr>
+        <w:shd w:val="clear" w:color="auto" w:fill="FFFFFF"/>
+        <w:spacing w:after="300"/>
+        <w:rPr>
+          <w:rFonts w:ascii="Arial" w:hAnsi="Arial" w:cs="Arial"/>
+          <w:color w:val="333333"/>
+        </w:rPr>
+      </w:pPr>
+      <w:r>
+        <w:rPr>
+          <w:rFonts w:ascii="Arial" w:hAnsi="Arial" w:cs="Arial"/>
+          <w:color w:val="333333"/>
+        </w:rPr>
+        <w:t>Add a new entry to /</w:t>
+      </w:r>
+      <w:proofErr w:type="spellStart"/>
+      <w:r>
+        <w:rPr>
+          <w:rFonts w:ascii="Arial" w:hAnsi="Arial" w:cs="Arial"/>
+          <w:color w:val="333333"/>
+        </w:rPr>
+        <w:t>etc</w:t>
+      </w:r>
+      <w:proofErr w:type="spellEnd"/>
+      <w:r>
+        <w:rPr>
+          <w:rFonts w:ascii="Arial" w:hAnsi="Arial" w:cs="Arial"/>
+          <w:color w:val="333333"/>
+        </w:rPr>
+        <w:t>/</w:t>
+      </w:r>
+      <w:proofErr w:type="spellStart"/>
+      <w:r>
+        <w:rPr>
+          <w:rFonts w:ascii="Arial" w:hAnsi="Arial" w:cs="Arial"/>
+          <w:color w:val="333333"/>
+        </w:rPr>
+        <w:t>ld.so.conf</w:t>
+      </w:r>
+      <w:proofErr w:type="spellEnd"/>
+    </w:p>
+    <w:p>
+      <w:pPr>
         <w:shd w:val="clear" w:color="auto" w:fill="EEEEEE"/>
         <w:tabs>
           <w:tab w:val="left" w:pos="916"/>
@@ -5999,7 +6507,6 @@
         </w:rPr>
         <w:t xml:space="preserve">$ </w:t>
       </w:r>
-      <w:proofErr w:type="spellStart"/>
       <w:r>
         <w:rPr>
           <w:rFonts w:ascii="Monaco" w:hAnsi="Monaco" w:cs="Courier New"/>
@@ -6007,9 +6514,9 @@
           <w:sz w:val="20"/>
           <w:szCs w:val="20"/>
         </w:rPr>
-        <w:t>sudo</w:t>
-      </w:r>
-      <w:proofErr w:type="spellEnd"/>
+        <w:t>cd /</w:t>
+      </w:r>
+      <w:proofErr w:type="spellStart"/>
       <w:r>
         <w:rPr>
           <w:rFonts w:ascii="Monaco" w:hAnsi="Monaco" w:cs="Courier New"/>
@@ -6017,9 +6524,9 @@
           <w:sz w:val="20"/>
           <w:szCs w:val="20"/>
         </w:rPr>
-        <w:t xml:space="preserve"> nano </w:t>
-      </w:r>
-      <w:proofErr w:type="spellStart"/>
+        <w:t>etc</w:t>
+      </w:r>
+      <w:proofErr w:type="spellEnd"/>
       <w:r>
         <w:rPr>
           <w:rFonts w:ascii="Monaco" w:hAnsi="Monaco" w:cs="Courier New"/>
@@ -6027,9 +6534,8 @@
           <w:sz w:val="20"/>
           <w:szCs w:val="20"/>
         </w:rPr>
-        <w:t>ld.so.conf</w:t>
-      </w:r>
-      <w:proofErr w:type="spellEnd"/>
+        <w:t>/</w:t>
+      </w:r>
     </w:p>
     <w:p>
       <w:pPr>
@@ -6067,8 +6573,39 @@
           <w:sz w:val="20"/>
           <w:szCs w:val="20"/>
         </w:rPr>
-        <w:t>#Add the following lines in this file</w:t>
-      </w:r>
+        <w:t xml:space="preserve">$ </w:t>
+      </w:r>
+      <w:proofErr w:type="spellStart"/>
+      <w:r>
+        <w:rPr>
+          <w:rFonts w:ascii="Monaco" w:hAnsi="Monaco" w:cs="Courier New"/>
+          <w:color w:val="333333"/>
+          <w:sz w:val="20"/>
+          <w:szCs w:val="20"/>
+        </w:rPr>
+        <w:t>sudo</w:t>
+      </w:r>
+      <w:proofErr w:type="spellEnd"/>
+      <w:r>
+        <w:rPr>
+          <w:rFonts w:ascii="Monaco" w:hAnsi="Monaco" w:cs="Courier New"/>
+          <w:color w:val="333333"/>
+          <w:sz w:val="20"/>
+          <w:szCs w:val="20"/>
+        </w:rPr>
+        <w:t xml:space="preserve"> nano </w:t>
+      </w:r>
+      <w:proofErr w:type="spellStart"/>
+      <w:r>
+        <w:rPr>
+          <w:rFonts w:ascii="Monaco" w:hAnsi="Monaco" w:cs="Courier New"/>
+          <w:color w:val="333333"/>
+          <w:sz w:val="20"/>
+          <w:szCs w:val="20"/>
+        </w:rPr>
+        <w:t>ld.so.conf</w:t>
+      </w:r>
+      <w:proofErr w:type="spellEnd"/>
     </w:p>
     <w:p>
       <w:pPr>
@@ -6106,27 +6643,7 @@
           <w:sz w:val="20"/>
           <w:szCs w:val="20"/>
         </w:rPr>
-        <w:t xml:space="preserve">include </w:t>
-      </w:r>
-      <w:proofErr w:type="spellStart"/>
-      <w:r>
-        <w:rPr>
-          <w:rFonts w:ascii="Monaco" w:hAnsi="Monaco" w:cs="Courier New"/>
-          <w:color w:val="333333"/>
-          <w:sz w:val="20"/>
-          <w:szCs w:val="20"/>
-        </w:rPr>
-        <w:t>ld.so.conf.d</w:t>
-      </w:r>
-      <w:proofErr w:type="spellEnd"/>
-      <w:r>
-        <w:rPr>
-          <w:rFonts w:ascii="Monaco" w:hAnsi="Monaco" w:cs="Courier New"/>
-          <w:color w:val="333333"/>
-          <w:sz w:val="20"/>
-          <w:szCs w:val="20"/>
-        </w:rPr>
-        <w:t>/*.conf</w:t>
+        <w:t>#Add the following lines in this file</w:t>
       </w:r>
     </w:p>
     <w:p>
@@ -6165,7 +6682,7 @@
           <w:sz w:val="20"/>
           <w:szCs w:val="20"/>
         </w:rPr>
-        <w:t>include /</w:t>
+        <w:t xml:space="preserve">include </w:t>
       </w:r>
       <w:proofErr w:type="spellStart"/>
       <w:r>
@@ -6175,7 +6692,7 @@
           <w:sz w:val="20"/>
           <w:szCs w:val="20"/>
         </w:rPr>
-        <w:t>usr</w:t>
+        <w:t>ld.so.conf.d</w:t>
       </w:r>
       <w:proofErr w:type="spellEnd"/>
       <w:r>
@@ -6185,6 +6702,65 @@
           <w:sz w:val="20"/>
           <w:szCs w:val="20"/>
         </w:rPr>
+        <w:t>/*.conf</w:t>
+      </w:r>
+    </w:p>
+    <w:p>
+      <w:pPr>
+        <w:shd w:val="clear" w:color="auto" w:fill="EEEEEE"/>
+        <w:tabs>
+          <w:tab w:val="left" w:pos="916"/>
+          <w:tab w:val="left" w:pos="1832"/>
+          <w:tab w:val="left" w:pos="2748"/>
+          <w:tab w:val="left" w:pos="3664"/>
+          <w:tab w:val="left" w:pos="4580"/>
+          <w:tab w:val="left" w:pos="5496"/>
+          <w:tab w:val="left" w:pos="6412"/>
+          <w:tab w:val="left" w:pos="7328"/>
+          <w:tab w:val="left" w:pos="8244"/>
+          <w:tab w:val="left" w:pos="9160"/>
+          <w:tab w:val="left" w:pos="10076"/>
+          <w:tab w:val="left" w:pos="10992"/>
+          <w:tab w:val="left" w:pos="11908"/>
+          <w:tab w:val="left" w:pos="12824"/>
+          <w:tab w:val="left" w:pos="13740"/>
+          <w:tab w:val="left" w:pos="14656"/>
+        </w:tabs>
+        <w:spacing w:after="300"/>
+        <w:rPr>
+          <w:rFonts w:ascii="Monaco" w:hAnsi="Monaco" w:cs="Courier New"/>
+          <w:color w:val="333333"/>
+          <w:sz w:val="20"/>
+          <w:szCs w:val="20"/>
+        </w:rPr>
+      </w:pPr>
+      <w:r>
+        <w:rPr>
+          <w:rFonts w:ascii="Monaco" w:hAnsi="Monaco" w:cs="Courier New"/>
+          <w:color w:val="333333"/>
+          <w:sz w:val="20"/>
+          <w:szCs w:val="20"/>
+        </w:rPr>
+        <w:t>include /</w:t>
+      </w:r>
+      <w:proofErr w:type="spellStart"/>
+      <w:r>
+        <w:rPr>
+          <w:rFonts w:ascii="Monaco" w:hAnsi="Monaco" w:cs="Courier New"/>
+          <w:color w:val="333333"/>
+          <w:sz w:val="20"/>
+          <w:szCs w:val="20"/>
+        </w:rPr>
+        <w:t>usr</w:t>
+      </w:r>
+      <w:proofErr w:type="spellEnd"/>
+      <w:r>
+        <w:rPr>
+          <w:rFonts w:ascii="Monaco" w:hAnsi="Monaco" w:cs="Courier New"/>
+          <w:color w:val="333333"/>
+          <w:sz w:val="20"/>
+          <w:szCs w:val="20"/>
+        </w:rPr>
         <w:t>/local/lib</w:t>
       </w:r>
     </w:p>
@@ -6479,6 +7055,7 @@
           <w:sz w:val="20"/>
           <w:szCs w:val="20"/>
         </w:rPr>
+        <w:lastRenderedPageBreak/>
         <w:t>&lt;</w:t>
       </w:r>
       <w:proofErr w:type="spellStart"/>
@@ -6887,7 +7464,6 @@
           <w:sz w:val="20"/>
           <w:szCs w:val="20"/>
         </w:rPr>
-        <w:lastRenderedPageBreak/>
         <w:t xml:space="preserve">    Alias /admin/static /home/cloudcopasi/cloud-copasi-new/cloud_copasi/web_interface/templates/static-all/admin-media/</w:t>
       </w:r>
     </w:p>

</xml_diff>

<commit_message>
moving forward on Feb182021
</commit_message>
<xml_diff>
--- a/Docs/Cloud COPASI Server Setup.docx
+++ b/Docs/Cloud COPASI Server Setup.docx
@@ -332,7 +332,13 @@
         <w:rPr>
           <w:rFonts w:ascii="AppleSystemUIFont" w:hAnsi="AppleSystemUIFont" w:cs="AppleSystemUIFont"/>
         </w:rPr>
-        <w:t>Python 3.6</w:t>
+        <w:t>Python 3.</w:t>
+      </w:r>
+      <w:r>
+        <w:rPr>
+          <w:rFonts w:ascii="AppleSystemUIFont" w:hAnsi="AppleSystemUIFont" w:cs="AppleSystemUIFont"/>
+        </w:rPr>
+        <w:t>8</w:t>
       </w:r>
     </w:p>
     <w:p>
@@ -884,7 +890,7 @@
           <w:rFonts w:ascii="Times" w:hAnsi="Times" w:cs="Consolas"/>
           <w:color w:val="24292E"/>
         </w:rPr>
-        <w:t xml:space="preserve"> yum install python36</w:t>
+        <w:t xml:space="preserve"> yum install python3</w:t>
       </w:r>
     </w:p>
     <w:p>
@@ -6165,10 +6171,9 @@
         </w:tabs>
         <w:spacing w:after="300"/>
         <w:rPr>
-          <w:rFonts w:ascii="Monaco" w:hAnsi="Monaco" w:cs="Courier New"/>
-          <w:color w:val="333333"/>
-          <w:sz w:val="20"/>
-          <w:szCs w:val="20"/>
+          <w:rFonts w:ascii="Monaco" w:eastAsiaTheme="minorHAnsi" w:hAnsi="Monaco" w:cs="AppleSystemUIFont"/>
+          <w:sz w:val="18"/>
+          <w:szCs w:val="16"/>
         </w:rPr>
       </w:pPr>
       <w:r>
@@ -6263,61 +6268,47 @@
       </w:pPr>
       <w:r>
         <w:rPr>
-          <w:rFonts w:ascii="Monaco" w:hAnsi="Monaco" w:cs="Courier New"/>
-          <w:color w:val="333333"/>
-          <w:sz w:val="20"/>
-          <w:szCs w:val="20"/>
-        </w:rPr>
-        <w:t xml:space="preserve">$ </w:t>
-      </w:r>
-      <w:proofErr w:type="spellStart"/>
-      <w:r>
-        <w:rPr>
-          <w:rFonts w:ascii="Monaco" w:hAnsi="Monaco" w:cs="Courier New"/>
-          <w:color w:val="333333"/>
-          <w:sz w:val="20"/>
-          <w:szCs w:val="20"/>
+          <w:rFonts w:ascii="Monaco" w:eastAsiaTheme="minorHAnsi" w:hAnsi="Monaco" w:cs="AppleSystemUIFont"/>
+          <w:sz w:val="18"/>
+          <w:szCs w:val="16"/>
+        </w:rPr>
+        <w:t>#if you get any error related to “No such file or directory”, you should first run “</w:t>
+      </w:r>
+      <w:proofErr w:type="spellStart"/>
+      <w:r>
+        <w:rPr>
+          <w:rFonts w:ascii="Monaco" w:eastAsiaTheme="minorHAnsi" w:hAnsi="Monaco" w:cs="AppleSystemUIFont"/>
+          <w:sz w:val="18"/>
+          <w:szCs w:val="16"/>
         </w:rPr>
         <w:t>sudo</w:t>
       </w:r>
       <w:proofErr w:type="spellEnd"/>
       <w:r>
         <w:rPr>
-          <w:rFonts w:ascii="Monaco" w:hAnsi="Monaco" w:cs="Courier New"/>
-          <w:color w:val="333333"/>
-          <w:sz w:val="20"/>
-          <w:szCs w:val="20"/>
+          <w:rFonts w:ascii="Monaco" w:eastAsiaTheme="minorHAnsi" w:hAnsi="Monaco" w:cs="AppleSystemUIFont"/>
+          <w:sz w:val="18"/>
+          <w:szCs w:val="16"/>
         </w:rPr>
         <w:t xml:space="preserve"> </w:t>
       </w:r>
-      <w:r>
-        <w:rPr>
-          <w:rFonts w:ascii="Monaco" w:hAnsi="Monaco" w:cs="Courier New"/>
-          <w:color w:val="333333"/>
-          <w:sz w:val="20"/>
-          <w:szCs w:val="20"/>
-        </w:rPr>
-        <w:t>LD_RUN_PATH=/</w:t>
-      </w:r>
-      <w:proofErr w:type="spellStart"/>
-      <w:r>
-        <w:rPr>
-          <w:rFonts w:ascii="Monaco" w:hAnsi="Monaco" w:cs="Courier New"/>
-          <w:color w:val="333333"/>
-          <w:sz w:val="20"/>
-          <w:szCs w:val="20"/>
-        </w:rPr>
-        <w:t>usr</w:t>
-      </w:r>
-      <w:proofErr w:type="spellEnd"/>
-      <w:r>
-        <w:rPr>
-          <w:rFonts w:ascii="Monaco" w:hAnsi="Monaco" w:cs="Courier New"/>
-          <w:color w:val="333333"/>
-          <w:sz w:val="20"/>
-          <w:szCs w:val="20"/>
-        </w:rPr>
-        <w:t>/local/lib make</w:t>
+      <w:proofErr w:type="spellStart"/>
+      <w:r>
+        <w:rPr>
+          <w:rFonts w:ascii="Monaco" w:eastAsiaTheme="minorHAnsi" w:hAnsi="Monaco" w:cs="AppleSystemUIFont"/>
+          <w:sz w:val="18"/>
+          <w:szCs w:val="16"/>
+        </w:rPr>
+        <w:t>ldconfig</w:t>
+      </w:r>
+      <w:proofErr w:type="spellEnd"/>
+      <w:r>
+        <w:rPr>
+          <w:rFonts w:ascii="Monaco" w:eastAsiaTheme="minorHAnsi" w:hAnsi="Monaco" w:cs="AppleSystemUIFont"/>
+          <w:sz w:val="18"/>
+          <w:szCs w:val="16"/>
+        </w:rPr>
+        <w:t>” first and then rerun the above command again.</w:t>
       </w:r>
     </w:p>
     <w:p>
@@ -6358,6 +6349,7 @@
         </w:rPr>
         <w:t xml:space="preserve">$ </w:t>
       </w:r>
+      <w:proofErr w:type="spellStart"/>
       <w:r>
         <w:rPr>
           <w:rFonts w:ascii="Monaco" w:hAnsi="Monaco" w:cs="Courier New"/>
@@ -6365,9 +6357,9 @@
           <w:sz w:val="20"/>
           <w:szCs w:val="20"/>
         </w:rPr>
-        <w:t>cd /</w:t>
-      </w:r>
-      <w:proofErr w:type="spellStart"/>
+        <w:t>sudo</w:t>
+      </w:r>
+      <w:proofErr w:type="spellEnd"/>
       <w:r>
         <w:rPr>
           <w:rFonts w:ascii="Monaco" w:hAnsi="Monaco" w:cs="Courier New"/>
@@ -6375,9 +6367,8 @@
           <w:sz w:val="20"/>
           <w:szCs w:val="20"/>
         </w:rPr>
-        <w:t>etc</w:t>
-      </w:r>
-      <w:proofErr w:type="spellEnd"/>
+        <w:t xml:space="preserve"> </w:t>
+      </w:r>
       <w:r>
         <w:rPr>
           <w:rFonts w:ascii="Monaco" w:hAnsi="Monaco" w:cs="Courier New"/>
@@ -6385,7 +6376,27 @@
           <w:sz w:val="20"/>
           <w:szCs w:val="20"/>
         </w:rPr>
-        <w:t>/</w:t>
+        <w:t>LD_RUN_PATH=/</w:t>
+      </w:r>
+      <w:proofErr w:type="spellStart"/>
+      <w:r>
+        <w:rPr>
+          <w:rFonts w:ascii="Monaco" w:hAnsi="Monaco" w:cs="Courier New"/>
+          <w:color w:val="333333"/>
+          <w:sz w:val="20"/>
+          <w:szCs w:val="20"/>
+        </w:rPr>
+        <w:t>usr</w:t>
+      </w:r>
+      <w:proofErr w:type="spellEnd"/>
+      <w:r>
+        <w:rPr>
+          <w:rFonts w:ascii="Monaco" w:hAnsi="Monaco" w:cs="Courier New"/>
+          <w:color w:val="333333"/>
+          <w:sz w:val="20"/>
+          <w:szCs w:val="20"/>
+        </w:rPr>
+        <w:t>/local/lib make</w:t>
       </w:r>
     </w:p>
     <w:p>
@@ -7003,7 +7014,6 @@
         <w:t>/httpd/</w:t>
       </w:r>
       <w:proofErr w:type="spellStart"/>
-      <w:proofErr w:type="gramStart"/>
       <w:r>
         <w:rPr>
           <w:rFonts w:ascii="Segoe UI" w:hAnsi="Segoe UI" w:cs="Segoe UI"/>
@@ -7012,7 +7022,6 @@
         <w:t>conf.d</w:t>
       </w:r>
       <w:proofErr w:type="spellEnd"/>
-      <w:proofErr w:type="gramEnd"/>
       <w:r>
         <w:rPr>
           <w:rFonts w:ascii="Segoe UI" w:hAnsi="Segoe UI" w:cs="Segoe UI"/>
@@ -7020,6 +7029,22 @@
         </w:rPr>
         <w:t>/</w:t>
       </w:r>
+      <w:r>
+        <w:rPr>
+          <w:rFonts w:ascii="Segoe UI" w:hAnsi="Segoe UI" w:cs="Segoe UI"/>
+          <w:color w:val="24292E"/>
+        </w:rPr>
+        <w:t>cloud-</w:t>
+      </w:r>
+      <w:proofErr w:type="spellStart"/>
+      <w:r>
+        <w:rPr>
+          <w:rFonts w:ascii="Segoe UI" w:hAnsi="Segoe UI" w:cs="Segoe UI"/>
+          <w:color w:val="24292E"/>
+        </w:rPr>
+        <w:t>copasi.conf</w:t>
+      </w:r>
+      <w:proofErr w:type="spellEnd"/>
     </w:p>
     <w:p>
       <w:pPr>
@@ -7247,7 +7272,7 @@
           <w:sz w:val="20"/>
           <w:szCs w:val="20"/>
         </w:rPr>
-        <w:t>-new/</w:t>
+        <w:t>/</w:t>
       </w:r>
     </w:p>
     <w:p>
@@ -7278,7 +7303,7 @@
           <w:sz w:val="20"/>
           <w:szCs w:val="20"/>
         </w:rPr>
-        <w:t xml:space="preserve">    Alias /static /home/cloudcopasi/cloud-copasi-new/cloud_copasi/web_interface/templates/static-all/</w:t>
+        <w:t xml:space="preserve">    Alias /static /home/cloudcopasi/cloud-copasi/cloud_copasi/web_interface/templates/static-all/</w:t>
       </w:r>
     </w:p>
     <w:p>
@@ -7309,7 +7334,7 @@
           <w:sz w:val="20"/>
           <w:szCs w:val="20"/>
         </w:rPr>
-        <w:t xml:space="preserve">    &lt;Directory /home/cloudcopasi/cloud-copasi-new/cloud_copasi/web_interface/templates/static-all/&gt;</w:t>
+        <w:t xml:space="preserve">    &lt;Directory /home/cloudcopasi/cloud-copasi/cloud_copasi/web_interface/templates/static-all/&gt;</w:t>
       </w:r>
     </w:p>
     <w:p>
@@ -7464,7 +7489,7 @@
           <w:sz w:val="20"/>
           <w:szCs w:val="20"/>
         </w:rPr>
-        <w:t xml:space="preserve">    Alias /admin/static /home/cloudcopasi/cloud-copasi-new/cloud_copasi/web_interface/templates/static-all/admin-media/</w:t>
+        <w:t xml:space="preserve">    Alias /admin/static /home/cloudcopasi/cloud-copasi/cloud_copasi/web_interface/templates/static-all/admin-media/</w:t>
       </w:r>
     </w:p>
     <w:p>
@@ -7495,7 +7520,7 @@
           <w:sz w:val="20"/>
           <w:szCs w:val="20"/>
         </w:rPr>
-        <w:t xml:space="preserve">    &lt;Directory /home/cloudcopasi/cloud-copasi-new/cloud_copasi/web_interface/templates/static-all/admin-media/&gt;</w:t>
+        <w:t xml:space="preserve">    &lt;Directory /home/cloudcopasi/cloud-copasi/cloud_copasi/web_interface/templates/static-all/admin-media/&gt;</w:t>
       </w:r>
     </w:p>
     <w:p>
@@ -7735,15 +7760,6 @@
           <w:sz w:val="20"/>
           <w:szCs w:val="20"/>
         </w:rPr>
-        <w:t>-new</w:t>
-      </w:r>
-      <w:r>
-        <w:rPr>
-          <w:rFonts w:ascii="Arial" w:hAnsi="Arial" w:cs="Arial"/>
-          <w:color w:val="000000" w:themeColor="text1"/>
-          <w:sz w:val="20"/>
-          <w:szCs w:val="20"/>
-        </w:rPr>
         <w:t xml:space="preserve"> user=</w:t>
       </w:r>
       <w:proofErr w:type="spellStart"/>
@@ -7824,7 +7840,7 @@
           <w:sz w:val="20"/>
           <w:szCs w:val="20"/>
         </w:rPr>
-        <w:t>-new/ python-home=/home/</w:t>
+        <w:t>/ python-home=/home/</w:t>
       </w:r>
       <w:proofErr w:type="spellStart"/>
       <w:r>
@@ -7864,17 +7880,26 @@
           <w:sz w:val="20"/>
           <w:szCs w:val="20"/>
         </w:rPr>
-        <w:t>-new/</w:t>
-      </w:r>
-      <w:proofErr w:type="spellStart"/>
-      <w:r>
-        <w:rPr>
-          <w:rFonts w:ascii="Arial" w:hAnsi="Arial" w:cs="Arial"/>
-          <w:color w:val="000000" w:themeColor="text1"/>
-          <w:sz w:val="20"/>
-          <w:szCs w:val="20"/>
-        </w:rPr>
-        <w:t>ccEnv</w:t>
+        <w:t>/</w:t>
+      </w:r>
+      <w:proofErr w:type="spellStart"/>
+      <w:r>
+        <w:rPr>
+          <w:rFonts w:ascii="Arial" w:hAnsi="Arial" w:cs="Arial"/>
+          <w:color w:val="000000" w:themeColor="text1"/>
+          <w:sz w:val="20"/>
+          <w:szCs w:val="20"/>
+        </w:rPr>
+        <w:t>ve</w:t>
+      </w:r>
+      <w:r>
+        <w:rPr>
+          <w:rFonts w:ascii="Arial" w:hAnsi="Arial" w:cs="Arial"/>
+          <w:color w:val="000000" w:themeColor="text1"/>
+          <w:sz w:val="20"/>
+          <w:szCs w:val="20"/>
+        </w:rPr>
+        <w:t>nv</w:t>
       </w:r>
       <w:proofErr w:type="spellEnd"/>
       <w:r>
@@ -7945,15 +7970,6 @@
         <w:t>copasi</w:t>
       </w:r>
       <w:proofErr w:type="spellEnd"/>
-      <w:r>
-        <w:rPr>
-          <w:rFonts w:ascii="Arial" w:hAnsi="Arial" w:cs="Arial"/>
-          <w:color w:val="000000" w:themeColor="text1"/>
-          <w:sz w:val="20"/>
-          <w:szCs w:val="20"/>
-        </w:rPr>
-        <w:t>-new</w:t>
-      </w:r>
     </w:p>
     <w:p>
       <w:pPr>
@@ -8000,7 +8016,7 @@
           <w:sz w:val="20"/>
           <w:szCs w:val="20"/>
         </w:rPr>
-        <w:t xml:space="preserve"> / /home/cloudcopasi/cloud-copasi-new/cloud_copasi/cloud_copasi/wsgi.py</w:t>
+        <w:t xml:space="preserve"> / /home/cloudcopasi/cloud-copasi/cloud_copasi/cloud_copasi/wsgi.py</w:t>
       </w:r>
     </w:p>
     <w:p>
@@ -8133,7 +8149,7 @@
           <w:sz w:val="20"/>
           <w:szCs w:val="20"/>
         </w:rPr>
-        <w:t>-new/</w:t>
+        <w:t>/</w:t>
       </w:r>
       <w:proofErr w:type="spellStart"/>
       <w:r>

</xml_diff>

<commit_message>
wsgi file corrected and condor_tools file update with logger
</commit_message>
<xml_diff>
--- a/Docs/Cloud COPASI Server Setup.docx
+++ b/Docs/Cloud COPASI Server Setup.docx
@@ -332,7 +332,13 @@
         <w:rPr>
           <w:rFonts w:ascii="AppleSystemUIFont" w:hAnsi="AppleSystemUIFont" w:cs="AppleSystemUIFont"/>
         </w:rPr>
-        <w:t>Python 3.6</w:t>
+        <w:t>Python 3.</w:t>
+      </w:r>
+      <w:r>
+        <w:rPr>
+          <w:rFonts w:ascii="AppleSystemUIFont" w:hAnsi="AppleSystemUIFont" w:cs="AppleSystemUIFont"/>
+        </w:rPr>
+        <w:t>8</w:t>
       </w:r>
     </w:p>
     <w:p>
@@ -884,7 +890,7 @@
           <w:rFonts w:ascii="Times" w:hAnsi="Times" w:cs="Consolas"/>
           <w:color w:val="24292E"/>
         </w:rPr>
-        <w:t xml:space="preserve"> yum install python36</w:t>
+        <w:t xml:space="preserve"> yum install python3</w:t>
       </w:r>
     </w:p>
     <w:p>
@@ -6165,10 +6171,9 @@
         </w:tabs>
         <w:spacing w:after="300"/>
         <w:rPr>
-          <w:rFonts w:ascii="Monaco" w:hAnsi="Monaco" w:cs="Courier New"/>
-          <w:color w:val="333333"/>
-          <w:sz w:val="20"/>
-          <w:szCs w:val="20"/>
+          <w:rFonts w:ascii="Monaco" w:eastAsiaTheme="minorHAnsi" w:hAnsi="Monaco" w:cs="AppleSystemUIFont"/>
+          <w:sz w:val="18"/>
+          <w:szCs w:val="16"/>
         </w:rPr>
       </w:pPr>
       <w:r>
@@ -6263,61 +6268,47 @@
       </w:pPr>
       <w:r>
         <w:rPr>
-          <w:rFonts w:ascii="Monaco" w:hAnsi="Monaco" w:cs="Courier New"/>
-          <w:color w:val="333333"/>
-          <w:sz w:val="20"/>
-          <w:szCs w:val="20"/>
-        </w:rPr>
-        <w:t xml:space="preserve">$ </w:t>
-      </w:r>
-      <w:proofErr w:type="spellStart"/>
-      <w:r>
-        <w:rPr>
-          <w:rFonts w:ascii="Monaco" w:hAnsi="Monaco" w:cs="Courier New"/>
-          <w:color w:val="333333"/>
-          <w:sz w:val="20"/>
-          <w:szCs w:val="20"/>
+          <w:rFonts w:ascii="Monaco" w:eastAsiaTheme="minorHAnsi" w:hAnsi="Monaco" w:cs="AppleSystemUIFont"/>
+          <w:sz w:val="18"/>
+          <w:szCs w:val="16"/>
+        </w:rPr>
+        <w:t>#if you get any error related to “No such file or directory”, you should first run “</w:t>
+      </w:r>
+      <w:proofErr w:type="spellStart"/>
+      <w:r>
+        <w:rPr>
+          <w:rFonts w:ascii="Monaco" w:eastAsiaTheme="minorHAnsi" w:hAnsi="Monaco" w:cs="AppleSystemUIFont"/>
+          <w:sz w:val="18"/>
+          <w:szCs w:val="16"/>
         </w:rPr>
         <w:t>sudo</w:t>
       </w:r>
       <w:proofErr w:type="spellEnd"/>
       <w:r>
         <w:rPr>
-          <w:rFonts w:ascii="Monaco" w:hAnsi="Monaco" w:cs="Courier New"/>
-          <w:color w:val="333333"/>
-          <w:sz w:val="20"/>
-          <w:szCs w:val="20"/>
+          <w:rFonts w:ascii="Monaco" w:eastAsiaTheme="minorHAnsi" w:hAnsi="Monaco" w:cs="AppleSystemUIFont"/>
+          <w:sz w:val="18"/>
+          <w:szCs w:val="16"/>
         </w:rPr>
         <w:t xml:space="preserve"> </w:t>
       </w:r>
-      <w:r>
-        <w:rPr>
-          <w:rFonts w:ascii="Monaco" w:hAnsi="Monaco" w:cs="Courier New"/>
-          <w:color w:val="333333"/>
-          <w:sz w:val="20"/>
-          <w:szCs w:val="20"/>
-        </w:rPr>
-        <w:t>LD_RUN_PATH=/</w:t>
-      </w:r>
-      <w:proofErr w:type="spellStart"/>
-      <w:r>
-        <w:rPr>
-          <w:rFonts w:ascii="Monaco" w:hAnsi="Monaco" w:cs="Courier New"/>
-          <w:color w:val="333333"/>
-          <w:sz w:val="20"/>
-          <w:szCs w:val="20"/>
-        </w:rPr>
-        <w:t>usr</w:t>
-      </w:r>
-      <w:proofErr w:type="spellEnd"/>
-      <w:r>
-        <w:rPr>
-          <w:rFonts w:ascii="Monaco" w:hAnsi="Monaco" w:cs="Courier New"/>
-          <w:color w:val="333333"/>
-          <w:sz w:val="20"/>
-          <w:szCs w:val="20"/>
-        </w:rPr>
-        <w:t>/local/lib make</w:t>
+      <w:proofErr w:type="spellStart"/>
+      <w:r>
+        <w:rPr>
+          <w:rFonts w:ascii="Monaco" w:eastAsiaTheme="minorHAnsi" w:hAnsi="Monaco" w:cs="AppleSystemUIFont"/>
+          <w:sz w:val="18"/>
+          <w:szCs w:val="16"/>
+        </w:rPr>
+        <w:t>ldconfig</w:t>
+      </w:r>
+      <w:proofErr w:type="spellEnd"/>
+      <w:r>
+        <w:rPr>
+          <w:rFonts w:ascii="Monaco" w:eastAsiaTheme="minorHAnsi" w:hAnsi="Monaco" w:cs="AppleSystemUIFont"/>
+          <w:sz w:val="18"/>
+          <w:szCs w:val="16"/>
+        </w:rPr>
+        <w:t>” first and then rerun the above command again.</w:t>
       </w:r>
     </w:p>
     <w:p>
@@ -6358,6 +6349,7 @@
         </w:rPr>
         <w:t xml:space="preserve">$ </w:t>
       </w:r>
+      <w:proofErr w:type="spellStart"/>
       <w:r>
         <w:rPr>
           <w:rFonts w:ascii="Monaco" w:hAnsi="Monaco" w:cs="Courier New"/>
@@ -6365,9 +6357,9 @@
           <w:sz w:val="20"/>
           <w:szCs w:val="20"/>
         </w:rPr>
-        <w:t>cd /</w:t>
-      </w:r>
-      <w:proofErr w:type="spellStart"/>
+        <w:t>sudo</w:t>
+      </w:r>
+      <w:proofErr w:type="spellEnd"/>
       <w:r>
         <w:rPr>
           <w:rFonts w:ascii="Monaco" w:hAnsi="Monaco" w:cs="Courier New"/>
@@ -6375,9 +6367,8 @@
           <w:sz w:val="20"/>
           <w:szCs w:val="20"/>
         </w:rPr>
-        <w:t>etc</w:t>
-      </w:r>
-      <w:proofErr w:type="spellEnd"/>
+        <w:t xml:space="preserve"> </w:t>
+      </w:r>
       <w:r>
         <w:rPr>
           <w:rFonts w:ascii="Monaco" w:hAnsi="Monaco" w:cs="Courier New"/>
@@ -6385,7 +6376,27 @@
           <w:sz w:val="20"/>
           <w:szCs w:val="20"/>
         </w:rPr>
-        <w:t>/</w:t>
+        <w:t>LD_RUN_PATH=/</w:t>
+      </w:r>
+      <w:proofErr w:type="spellStart"/>
+      <w:r>
+        <w:rPr>
+          <w:rFonts w:ascii="Monaco" w:hAnsi="Monaco" w:cs="Courier New"/>
+          <w:color w:val="333333"/>
+          <w:sz w:val="20"/>
+          <w:szCs w:val="20"/>
+        </w:rPr>
+        <w:t>usr</w:t>
+      </w:r>
+      <w:proofErr w:type="spellEnd"/>
+      <w:r>
+        <w:rPr>
+          <w:rFonts w:ascii="Monaco" w:hAnsi="Monaco" w:cs="Courier New"/>
+          <w:color w:val="333333"/>
+          <w:sz w:val="20"/>
+          <w:szCs w:val="20"/>
+        </w:rPr>
+        <w:t>/local/lib make</w:t>
       </w:r>
     </w:p>
     <w:p>
@@ -7003,7 +7014,6 @@
         <w:t>/httpd/</w:t>
       </w:r>
       <w:proofErr w:type="spellStart"/>
-      <w:proofErr w:type="gramStart"/>
       <w:r>
         <w:rPr>
           <w:rFonts w:ascii="Segoe UI" w:hAnsi="Segoe UI" w:cs="Segoe UI"/>
@@ -7012,7 +7022,6 @@
         <w:t>conf.d</w:t>
       </w:r>
       <w:proofErr w:type="spellEnd"/>
-      <w:proofErr w:type="gramEnd"/>
       <w:r>
         <w:rPr>
           <w:rFonts w:ascii="Segoe UI" w:hAnsi="Segoe UI" w:cs="Segoe UI"/>
@@ -7020,6 +7029,22 @@
         </w:rPr>
         <w:t>/</w:t>
       </w:r>
+      <w:r>
+        <w:rPr>
+          <w:rFonts w:ascii="Segoe UI" w:hAnsi="Segoe UI" w:cs="Segoe UI"/>
+          <w:color w:val="24292E"/>
+        </w:rPr>
+        <w:t>cloud-</w:t>
+      </w:r>
+      <w:proofErr w:type="spellStart"/>
+      <w:r>
+        <w:rPr>
+          <w:rFonts w:ascii="Segoe UI" w:hAnsi="Segoe UI" w:cs="Segoe UI"/>
+          <w:color w:val="24292E"/>
+        </w:rPr>
+        <w:t>copasi.conf</w:t>
+      </w:r>
+      <w:proofErr w:type="spellEnd"/>
     </w:p>
     <w:p>
       <w:pPr>
@@ -7247,7 +7272,7 @@
           <w:sz w:val="20"/>
           <w:szCs w:val="20"/>
         </w:rPr>
-        <w:t>-new/</w:t>
+        <w:t>/</w:t>
       </w:r>
     </w:p>
     <w:p>
@@ -7278,7 +7303,7 @@
           <w:sz w:val="20"/>
           <w:szCs w:val="20"/>
         </w:rPr>
-        <w:t xml:space="preserve">    Alias /static /home/cloudcopasi/cloud-copasi-new/cloud_copasi/web_interface/templates/static-all/</w:t>
+        <w:t xml:space="preserve">    Alias /static /home/cloudcopasi/cloud-copasi/cloud_copasi/web_interface/templates/static-all/</w:t>
       </w:r>
     </w:p>
     <w:p>
@@ -7309,7 +7334,7 @@
           <w:sz w:val="20"/>
           <w:szCs w:val="20"/>
         </w:rPr>
-        <w:t xml:space="preserve">    &lt;Directory /home/cloudcopasi/cloud-copasi-new/cloud_copasi/web_interface/templates/static-all/&gt;</w:t>
+        <w:t xml:space="preserve">    &lt;Directory /home/cloudcopasi/cloud-copasi/cloud_copasi/web_interface/templates/static-all/&gt;</w:t>
       </w:r>
     </w:p>
     <w:p>
@@ -7464,7 +7489,7 @@
           <w:sz w:val="20"/>
           <w:szCs w:val="20"/>
         </w:rPr>
-        <w:t xml:space="preserve">    Alias /admin/static /home/cloudcopasi/cloud-copasi-new/cloud_copasi/web_interface/templates/static-all/admin-media/</w:t>
+        <w:t xml:space="preserve">    Alias /admin/static /home/cloudcopasi/cloud-copasi/cloud_copasi/web_interface/templates/static-all/admin-media/</w:t>
       </w:r>
     </w:p>
     <w:p>
@@ -7495,7 +7520,7 @@
           <w:sz w:val="20"/>
           <w:szCs w:val="20"/>
         </w:rPr>
-        <w:t xml:space="preserve">    &lt;Directory /home/cloudcopasi/cloud-copasi-new/cloud_copasi/web_interface/templates/static-all/admin-media/&gt;</w:t>
+        <w:t xml:space="preserve">    &lt;Directory /home/cloudcopasi/cloud-copasi/cloud_copasi/web_interface/templates/static-all/admin-media/&gt;</w:t>
       </w:r>
     </w:p>
     <w:p>
@@ -7735,15 +7760,6 @@
           <w:sz w:val="20"/>
           <w:szCs w:val="20"/>
         </w:rPr>
-        <w:t>-new</w:t>
-      </w:r>
-      <w:r>
-        <w:rPr>
-          <w:rFonts w:ascii="Arial" w:hAnsi="Arial" w:cs="Arial"/>
-          <w:color w:val="000000" w:themeColor="text1"/>
-          <w:sz w:val="20"/>
-          <w:szCs w:val="20"/>
-        </w:rPr>
         <w:t xml:space="preserve"> user=</w:t>
       </w:r>
       <w:proofErr w:type="spellStart"/>
@@ -7824,7 +7840,7 @@
           <w:sz w:val="20"/>
           <w:szCs w:val="20"/>
         </w:rPr>
-        <w:t>-new/ python-home=/home/</w:t>
+        <w:t>/ python-home=/home/</w:t>
       </w:r>
       <w:proofErr w:type="spellStart"/>
       <w:r>
@@ -7864,17 +7880,26 @@
           <w:sz w:val="20"/>
           <w:szCs w:val="20"/>
         </w:rPr>
-        <w:t>-new/</w:t>
-      </w:r>
-      <w:proofErr w:type="spellStart"/>
-      <w:r>
-        <w:rPr>
-          <w:rFonts w:ascii="Arial" w:hAnsi="Arial" w:cs="Arial"/>
-          <w:color w:val="000000" w:themeColor="text1"/>
-          <w:sz w:val="20"/>
-          <w:szCs w:val="20"/>
-        </w:rPr>
-        <w:t>ccEnv</w:t>
+        <w:t>/</w:t>
+      </w:r>
+      <w:proofErr w:type="spellStart"/>
+      <w:r>
+        <w:rPr>
+          <w:rFonts w:ascii="Arial" w:hAnsi="Arial" w:cs="Arial"/>
+          <w:color w:val="000000" w:themeColor="text1"/>
+          <w:sz w:val="20"/>
+          <w:szCs w:val="20"/>
+        </w:rPr>
+        <w:t>ve</w:t>
+      </w:r>
+      <w:r>
+        <w:rPr>
+          <w:rFonts w:ascii="Arial" w:hAnsi="Arial" w:cs="Arial"/>
+          <w:color w:val="000000" w:themeColor="text1"/>
+          <w:sz w:val="20"/>
+          <w:szCs w:val="20"/>
+        </w:rPr>
+        <w:t>nv</w:t>
       </w:r>
       <w:proofErr w:type="spellEnd"/>
       <w:r>
@@ -7945,15 +7970,6 @@
         <w:t>copasi</w:t>
       </w:r>
       <w:proofErr w:type="spellEnd"/>
-      <w:r>
-        <w:rPr>
-          <w:rFonts w:ascii="Arial" w:hAnsi="Arial" w:cs="Arial"/>
-          <w:color w:val="000000" w:themeColor="text1"/>
-          <w:sz w:val="20"/>
-          <w:szCs w:val="20"/>
-        </w:rPr>
-        <w:t>-new</w:t>
-      </w:r>
     </w:p>
     <w:p>
       <w:pPr>
@@ -8000,7 +8016,7 @@
           <w:sz w:val="20"/>
           <w:szCs w:val="20"/>
         </w:rPr>
-        <w:t xml:space="preserve"> / /home/cloudcopasi/cloud-copasi-new/cloud_copasi/cloud_copasi/wsgi.py</w:t>
+        <w:t xml:space="preserve"> / /home/cloudcopasi/cloud-copasi/cloud_copasi/cloud_copasi/wsgi.py</w:t>
       </w:r>
     </w:p>
     <w:p>
@@ -8133,7 +8149,7 @@
           <w:sz w:val="20"/>
           <w:szCs w:val="20"/>
         </w:rPr>
-        <w:t>-new/</w:t>
+        <w:t>/</w:t>
       </w:r>
       <w:proofErr w:type="spellStart"/>
       <w:r>

</xml_diff>